<commit_message>
section 3 and 4
Mancano la conclusione e structural navigation =)
</commit_message>
<xml_diff>
--- a/Inspection-Document/assets/Tables.docx
+++ b/Inspection-Document/assets/Tables.docx
@@ -1,6 +1,6 @@
 
 <file path=word/document.xml><?xml version="1.0" encoding="utf-8"?>
-<w:document xmlns:wpc="http://schemas.microsoft.com/office/word/2010/wordprocessingCanvas" xmlns:cx="http://schemas.microsoft.com/office/drawing/2014/chartex" xmlns:cx1="http://schemas.microsoft.com/office/drawing/2015/9/8/chartex" xmlns:cx2="http://schemas.microsoft.com/office/drawing/2015/10/21/chartex" xmlns:cx3="http://schemas.microsoft.com/office/drawing/2016/5/9/chartex" xmlns:cx4="http://schemas.microsoft.com/office/drawing/2016/5/10/chartex" xmlns:cx5="http://schemas.microsoft.com/office/drawing/2016/5/11/chartex" xmlns:cx6="http://schemas.microsoft.com/office/drawing/2016/5/12/chartex" xmlns:cx7="http://schemas.microsoft.com/office/drawing/2016/5/13/chartex" xmlns:cx8="http://schemas.microsoft.com/office/drawing/2016/5/14/chartex" xmlns:mc="http://schemas.openxmlformats.org/markup-compatibility/2006" xmlns:aink="http://schemas.microsoft.com/office/drawing/2016/ink" xmlns:am3d="http://schemas.microsoft.com/office/drawing/2017/model3d" xmlns:o="urn:schemas-microsoft-com:office:office" xmlns:r="http://schemas.openxmlformats.org/officeDocument/2006/relationships" xmlns:m="http://schemas.openxmlformats.org/officeDocument/2006/math" xmlns:v="urn:schemas-microsoft-com:vml" xmlns:wp14="http://schemas.microsoft.com/office/word/2010/wordprocessingDrawing" xmlns:wp="http://schemas.openxmlformats.org/drawingml/2006/wordprocessingDrawing" xmlns:w10="urn:schemas-microsoft-com:office:word" xmlns:w="http://schemas.openxmlformats.org/wordprocessingml/2006/main" xmlns:w14="http://schemas.microsoft.com/office/word/2010/wordml" xmlns:w15="http://schemas.microsoft.com/office/word/2012/wordml" xmlns:w16cex="http://schemas.microsoft.com/office/word/2018/wordml/cex" xmlns:w16cid="http://schemas.microsoft.com/office/word/2016/wordml/cid" xmlns:w16="http://schemas.microsoft.com/office/word/2018/wordml" xmlns:w16se="http://schemas.microsoft.com/office/word/2015/wordml/symex" xmlns:wpg="http://schemas.microsoft.com/office/word/2010/wordprocessingGroup" xmlns:wpi="http://schemas.microsoft.com/office/word/2010/wordprocessingInk" xmlns:wne="http://schemas.microsoft.com/office/word/2006/wordml" xmlns:wps="http://schemas.microsoft.com/office/word/2010/wordprocessingShape" mc:Ignorable="w14 w15 w16se w16cid w16 w16cex wp14">
+<w:document xmlns:wpc="http://schemas.microsoft.com/office/word/2010/wordprocessingCanvas" xmlns:cx="http://schemas.microsoft.com/office/drawing/2014/chartex" xmlns:cx1="http://schemas.microsoft.com/office/drawing/2015/9/8/chartex" xmlns:cx2="http://schemas.microsoft.com/office/drawing/2015/10/21/chartex" xmlns:cx3="http://schemas.microsoft.com/office/drawing/2016/5/9/chartex" xmlns:cx4="http://schemas.microsoft.com/office/drawing/2016/5/10/chartex" xmlns:cx5="http://schemas.microsoft.com/office/drawing/2016/5/11/chartex" xmlns:cx6="http://schemas.microsoft.com/office/drawing/2016/5/12/chartex" xmlns:cx7="http://schemas.microsoft.com/office/drawing/2016/5/13/chartex" xmlns:cx8="http://schemas.microsoft.com/office/drawing/2016/5/14/chartex" xmlns:mc="http://schemas.openxmlformats.org/markup-compatibility/2006" xmlns:aink="http://schemas.microsoft.com/office/drawing/2016/ink" xmlns:am3d="http://schemas.microsoft.com/office/drawing/2017/model3d" xmlns:o="urn:schemas-microsoft-com:office:office" xmlns:r="http://schemas.openxmlformats.org/officeDocument/2006/relationships" xmlns:m="http://schemas.openxmlformats.org/officeDocument/2006/math" xmlns:v="urn:schemas-microsoft-com:vml" xmlns:wp14="http://schemas.microsoft.com/office/word/2010/wordprocessingDrawing" xmlns:wp="http://schemas.openxmlformats.org/drawingml/2006/wordprocessingDrawing" xmlns:w10="urn:schemas-microsoft-com:office:word" xmlns:w="http://schemas.openxmlformats.org/wordprocessingml/2006/main" xmlns:w14="http://schemas.microsoft.com/office/word/2010/wordml" xmlns:w15="http://schemas.microsoft.com/office/word/2012/wordml" xmlns:w16cid="http://schemas.microsoft.com/office/word/2016/wordml/cid" xmlns:w16se="http://schemas.microsoft.com/office/word/2015/wordml/symex" xmlns:wpg="http://schemas.microsoft.com/office/word/2010/wordprocessingGroup" xmlns:wpi="http://schemas.microsoft.com/office/word/2010/wordprocessingInk" xmlns:wne="http://schemas.microsoft.com/office/word/2006/wordml" xmlns:wps="http://schemas.microsoft.com/office/word/2010/wordprocessingShape" mc:Ignorable="w14 w15 w16se w16cid wp14">
   <w:body>
     <w:tbl>
       <w:tblPr>
@@ -27,9 +27,11 @@
             <w:pPr>
               <w:jc w:val="center"/>
             </w:pPr>
+            <w:proofErr w:type="spellStart"/>
             <w:r>
               <w:t>Heuristics</w:t>
             </w:r>
+            <w:proofErr w:type="spellEnd"/>
           </w:p>
         </w:tc>
         <w:tc>
@@ -56,8 +58,13 @@
               <w:cnfStyle w:val="100000000000" w:firstRow="1" w:lastRow="0" w:firstColumn="0" w:lastColumn="0" w:oddVBand="0" w:evenVBand="0" w:oddHBand="0" w:evenHBand="0" w:firstRowFirstColumn="0" w:firstRowLastColumn="0" w:lastRowFirstColumn="0" w:lastRowLastColumn="0"/>
             </w:pPr>
             <w:r>
-              <w:t>Stefano Bagarin</w:t>
-            </w:r>
+              <w:t xml:space="preserve">Stefano </w:t>
+            </w:r>
+            <w:proofErr w:type="spellStart"/>
+            <w:r>
+              <w:t>Bagarin</w:t>
+            </w:r>
+            <w:proofErr w:type="spellEnd"/>
           </w:p>
         </w:tc>
       </w:tr>
@@ -75,8 +82,13 @@
               <w:jc w:val="center"/>
             </w:pPr>
             <w:r>
-              <w:t>Interaction Consistency</w:t>
-            </w:r>
+              <w:t xml:space="preserve">Interaction </w:t>
+            </w:r>
+            <w:proofErr w:type="spellStart"/>
+            <w:r>
+              <w:t>Consistency</w:t>
+            </w:r>
+            <w:proofErr w:type="spellEnd"/>
           </w:p>
         </w:tc>
         <w:tc>
@@ -89,25 +101,10 @@
               <w:cnfStyle w:val="000000000000" w:firstRow="0" w:lastRow="0" w:firstColumn="0" w:lastColumn="0" w:oddVBand="0" w:evenVBand="0" w:oddHBand="0" w:evenHBand="0" w:firstRowFirstColumn="0" w:firstRowLastColumn="0" w:lastRowFirstColumn="0" w:lastRowLastColumn="0"/>
             </w:pPr>
             <w:r>
-              <w:t>3</w:t>
-            </w:r>
-            <w:r>
-              <w:t xml:space="preserve"> (da 0 a 4)</w:t>
+              <w:t>4</w:t>
             </w:r>
             <w:r>
               <w:t xml:space="preserve"> </w:t>
-            </w:r>
-            <w:r>
-              <w:sym w:font="Wingdings" w:char="F0E0"/>
-            </w:r>
-            <w:r>
-              <w:t xml:space="preserve"> </w:t>
-            </w:r>
-            <w:r>
-              <w:t>4</w:t>
-            </w:r>
-            <w:r>
-              <w:t xml:space="preserve"> (da 0 a 5)</w:t>
             </w:r>
           </w:p>
         </w:tc>
@@ -143,8 +140,13 @@
               <w:jc w:val="center"/>
             </w:pPr>
             <w:r>
-              <w:t>Group Navigation</w:t>
-            </w:r>
+              <w:t xml:space="preserve">Group </w:t>
+            </w:r>
+            <w:proofErr w:type="spellStart"/>
+            <w:r>
+              <w:t>Navigation</w:t>
+            </w:r>
+            <w:proofErr w:type="spellEnd"/>
           </w:p>
         </w:tc>
         <w:tc>
@@ -157,19 +159,10 @@
               <w:cnfStyle w:val="000000000000" w:firstRow="0" w:lastRow="0" w:firstColumn="0" w:lastColumn="0" w:oddVBand="0" w:evenVBand="0" w:oddHBand="0" w:evenHBand="0" w:firstRowFirstColumn="0" w:firstRowLastColumn="0" w:lastRowFirstColumn="0" w:lastRowLastColumn="0"/>
             </w:pPr>
             <w:r>
-              <w:t xml:space="preserve">2 (da 0 a 4)  </w:t>
-            </w:r>
-            <w:r>
-              <w:sym w:font="Wingdings" w:char="F0E0"/>
+              <w:t>2</w:t>
             </w:r>
             <w:r>
               <w:t xml:space="preserve"> </w:t>
-            </w:r>
-            <w:r>
-              <w:t>2</w:t>
-            </w:r>
-            <w:r>
-              <w:t xml:space="preserve"> (da 0 a 5)</w:t>
             </w:r>
           </w:p>
         </w:tc>
@@ -201,9 +194,19 @@
             <w:pPr>
               <w:jc w:val="center"/>
             </w:pPr>
-            <w:r>
-              <w:t>Structural Navigation</w:t>
-            </w:r>
+            <w:proofErr w:type="spellStart"/>
+            <w:r>
+              <w:t>Structural</w:t>
+            </w:r>
+            <w:proofErr w:type="spellEnd"/>
+            <w:r>
+              <w:t xml:space="preserve"> </w:t>
+            </w:r>
+            <w:proofErr w:type="spellStart"/>
+            <w:r>
+              <w:t>Navigation</w:t>
+            </w:r>
+            <w:proofErr w:type="spellEnd"/>
           </w:p>
         </w:tc>
         <w:tc>
@@ -218,8 +221,6 @@
             <w:r>
               <w:t>4</w:t>
             </w:r>
-            <w:bookmarkStart w:id="0" w:name="_GoBack"/>
-            <w:bookmarkEnd w:id="0"/>
           </w:p>
         </w:tc>
         <w:tc>
@@ -251,8 +252,13 @@
               <w:jc w:val="center"/>
             </w:pPr>
             <w:r>
-              <w:t>Semantic Navigation</w:t>
-            </w:r>
+              <w:t xml:space="preserve">Semantic </w:t>
+            </w:r>
+            <w:proofErr w:type="spellStart"/>
+            <w:r>
+              <w:t>Navigation</w:t>
+            </w:r>
+            <w:proofErr w:type="spellEnd"/>
           </w:p>
         </w:tc>
         <w:tc>
@@ -368,9 +374,11 @@
             <w:pPr>
               <w:jc w:val="center"/>
             </w:pPr>
+            <w:proofErr w:type="spellStart"/>
             <w:r>
               <w:t>Heuristics</w:t>
             </w:r>
+            <w:proofErr w:type="spellEnd"/>
           </w:p>
         </w:tc>
         <w:tc>
@@ -397,8 +405,13 @@
               <w:cnfStyle w:val="100000000000" w:firstRow="1" w:lastRow="0" w:firstColumn="0" w:lastColumn="0" w:oddVBand="0" w:evenVBand="0" w:oddHBand="0" w:evenHBand="0" w:firstRowFirstColumn="0" w:firstRowLastColumn="0" w:lastRowFirstColumn="0" w:lastRowLastColumn="0"/>
             </w:pPr>
             <w:r>
-              <w:t>Stefano Bagarin</w:t>
-            </w:r>
+              <w:t xml:space="preserve">Stefano </w:t>
+            </w:r>
+            <w:proofErr w:type="spellStart"/>
+            <w:r>
+              <w:t>Bagarin</w:t>
+            </w:r>
+            <w:proofErr w:type="spellEnd"/>
           </w:p>
         </w:tc>
       </w:tr>
@@ -416,8 +429,13 @@
               <w:jc w:val="center"/>
             </w:pPr>
             <w:r>
-              <w:t>Information Overload</w:t>
-            </w:r>
+              <w:t xml:space="preserve">Information </w:t>
+            </w:r>
+            <w:proofErr w:type="spellStart"/>
+            <w:r>
+              <w:t>Overload</w:t>
+            </w:r>
+            <w:proofErr w:type="spellEnd"/>
           </w:p>
         </w:tc>
         <w:tc>
@@ -430,22 +448,7 @@
               <w:cnfStyle w:val="000000000000" w:firstRow="0" w:lastRow="0" w:firstColumn="0" w:lastColumn="0" w:oddVBand="0" w:evenVBand="0" w:oddHBand="0" w:evenHBand="0" w:firstRowFirstColumn="0" w:firstRowLastColumn="0" w:lastRowFirstColumn="0" w:lastRowLastColumn="0"/>
             </w:pPr>
             <w:r>
-              <w:t>1</w:t>
-            </w:r>
-            <w:r>
-              <w:t xml:space="preserve"> (da 0 a 4) </w:t>
-            </w:r>
-            <w:r>
-              <w:sym w:font="Wingdings" w:char="F0E0"/>
-            </w:r>
-            <w:r>
-              <w:t xml:space="preserve"> </w:t>
-            </w:r>
-            <w:r>
               <w:t>3</w:t>
-            </w:r>
-            <w:r>
-              <w:t xml:space="preserve"> (da 0 a 5)</w:t>
             </w:r>
           </w:p>
         </w:tc>
@@ -478,8 +481,13 @@
               <w:jc w:val="center"/>
             </w:pPr>
             <w:r>
-              <w:t>Quality of Contents</w:t>
-            </w:r>
+              <w:t xml:space="preserve">Quality of </w:t>
+            </w:r>
+            <w:proofErr w:type="spellStart"/>
+            <w:r>
+              <w:t>Contents</w:t>
+            </w:r>
+            <w:proofErr w:type="spellEnd"/>
           </w:p>
         </w:tc>
         <w:tc>
@@ -492,22 +500,10 @@
               <w:cnfStyle w:val="000000000000" w:firstRow="0" w:lastRow="0" w:firstColumn="0" w:lastColumn="0" w:oddVBand="0" w:evenVBand="0" w:oddHBand="0" w:evenHBand="0" w:firstRowFirstColumn="0" w:firstRowLastColumn="0" w:lastRowFirstColumn="0" w:lastRowLastColumn="0"/>
             </w:pPr>
             <w:r>
-              <w:t>3</w:t>
-            </w:r>
-            <w:r>
-              <w:t xml:space="preserve"> (da 0 a 4) </w:t>
-            </w:r>
-            <w:r>
-              <w:sym w:font="Wingdings" w:char="F0E0"/>
+              <w:t>4</w:t>
             </w:r>
             <w:r>
               <w:t xml:space="preserve"> </w:t>
-            </w:r>
-            <w:r>
-              <w:t>4</w:t>
-            </w:r>
-            <w:r>
-              <w:t xml:space="preserve"> (da 0 a 5)</w:t>
             </w:r>
           </w:p>
         </w:tc>
@@ -555,9 +551,11 @@
             <w:pPr>
               <w:jc w:val="center"/>
             </w:pPr>
+            <w:proofErr w:type="spellStart"/>
             <w:r>
               <w:t>Heuristics</w:t>
             </w:r>
+            <w:proofErr w:type="spellEnd"/>
           </w:p>
         </w:tc>
         <w:tc>
@@ -584,8 +582,13 @@
               <w:cnfStyle w:val="100000000000" w:firstRow="1" w:lastRow="0" w:firstColumn="0" w:lastColumn="0" w:oddVBand="0" w:evenVBand="0" w:oddHBand="0" w:evenHBand="0" w:firstRowFirstColumn="0" w:firstRowLastColumn="0" w:lastRowFirstColumn="0" w:lastRowLastColumn="0"/>
             </w:pPr>
             <w:r>
-              <w:t>Stefano Bagarin</w:t>
-            </w:r>
+              <w:t xml:space="preserve">Stefano </w:t>
+            </w:r>
+            <w:proofErr w:type="spellStart"/>
+            <w:r>
+              <w:t>Bagarin</w:t>
+            </w:r>
+            <w:proofErr w:type="spellEnd"/>
           </w:p>
         </w:tc>
       </w:tr>
@@ -617,19 +620,10 @@
               <w:cnfStyle w:val="000000000000" w:firstRow="0" w:lastRow="0" w:firstColumn="0" w:lastColumn="0" w:oddVBand="0" w:evenVBand="0" w:oddHBand="0" w:evenHBand="0" w:firstRowFirstColumn="0" w:firstRowLastColumn="0" w:lastRowFirstColumn="0" w:lastRowLastColumn="0"/>
             </w:pPr>
             <w:r>
-              <w:t xml:space="preserve">3 (da 0 a 4) </w:t>
-            </w:r>
-            <w:r>
-              <w:sym w:font="Wingdings" w:char="F0E0"/>
+              <w:t>3</w:t>
             </w:r>
             <w:r>
               <w:t xml:space="preserve"> </w:t>
-            </w:r>
-            <w:r>
-              <w:t>3</w:t>
-            </w:r>
-            <w:r>
-              <w:t xml:space="preserve"> (da 0 a 5)</w:t>
             </w:r>
           </w:p>
         </w:tc>
@@ -662,8 +656,13 @@
               <w:jc w:val="center"/>
             </w:pPr>
             <w:r>
-              <w:t>Interaction Placeholder</w:t>
-            </w:r>
+              <w:t xml:space="preserve">Interaction </w:t>
+            </w:r>
+            <w:proofErr w:type="spellStart"/>
+            <w:r>
+              <w:t>Placeholder</w:t>
+            </w:r>
+            <w:proofErr w:type="spellEnd"/>
           </w:p>
         </w:tc>
         <w:tc>
@@ -676,13 +675,7 @@
               <w:cnfStyle w:val="000000000000" w:firstRow="0" w:lastRow="0" w:firstColumn="0" w:lastColumn="0" w:oddVBand="0" w:evenVBand="0" w:oddHBand="0" w:evenHBand="0" w:firstRowFirstColumn="0" w:firstRowLastColumn="0" w:lastRowFirstColumn="0" w:lastRowLastColumn="0"/>
             </w:pPr>
             <w:r>
-              <w:t xml:space="preserve">4 (da 0 a 4) </w:t>
-            </w:r>
-            <w:r>
-              <w:sym w:font="Wingdings" w:char="F0E0"/>
-            </w:r>
-            <w:r>
-              <w:t xml:space="preserve"> 5 (da 0 a 5)</w:t>
+              <w:t xml:space="preserve">5 </w:t>
             </w:r>
           </w:p>
         </w:tc>
@@ -714,9 +707,19 @@
             <w:pPr>
               <w:jc w:val="center"/>
             </w:pPr>
-            <w:r>
-              <w:t>Spatial Allocation</w:t>
-            </w:r>
+            <w:proofErr w:type="spellStart"/>
+            <w:r>
+              <w:t>Spatial</w:t>
+            </w:r>
+            <w:proofErr w:type="spellEnd"/>
+            <w:r>
+              <w:t xml:space="preserve"> </w:t>
+            </w:r>
+            <w:proofErr w:type="spellStart"/>
+            <w:r>
+              <w:t>Allocation</w:t>
+            </w:r>
+            <w:proofErr w:type="spellEnd"/>
           </w:p>
         </w:tc>
         <w:tc>
@@ -729,13 +732,7 @@
               <w:cnfStyle w:val="000000000000" w:firstRow="0" w:lastRow="0" w:firstColumn="0" w:lastColumn="0" w:oddVBand="0" w:evenVBand="0" w:oddHBand="0" w:evenHBand="0" w:firstRowFirstColumn="0" w:firstRowLastColumn="0" w:lastRowFirstColumn="0" w:lastRowLastColumn="0"/>
             </w:pPr>
             <w:r>
-              <w:t xml:space="preserve">3 (da 0 a 4) </w:t>
-            </w:r>
-            <w:r>
-              <w:sym w:font="Wingdings" w:char="F0E0"/>
-            </w:r>
-            <w:r>
-              <w:t xml:space="preserve"> 4 (da 0 a 5)</w:t>
+              <w:t xml:space="preserve">4 </w:t>
             </w:r>
           </w:p>
         </w:tc>
@@ -767,9 +764,19 @@
             <w:pPr>
               <w:jc w:val="center"/>
             </w:pPr>
-            <w:r>
-              <w:t>Consistency of Page Structure</w:t>
-            </w:r>
+            <w:proofErr w:type="spellStart"/>
+            <w:r>
+              <w:t>Consistency</w:t>
+            </w:r>
+            <w:proofErr w:type="spellEnd"/>
+            <w:r>
+              <w:t xml:space="preserve"> of Page </w:t>
+            </w:r>
+            <w:proofErr w:type="spellStart"/>
+            <w:r>
+              <w:t>Structure</w:t>
+            </w:r>
+            <w:proofErr w:type="spellEnd"/>
           </w:p>
         </w:tc>
         <w:tc>
@@ -782,19 +789,7 @@
               <w:cnfStyle w:val="000000000000" w:firstRow="0" w:lastRow="0" w:firstColumn="0" w:lastColumn="0" w:oddVBand="0" w:evenVBand="0" w:oddHBand="0" w:evenHBand="0" w:firstRowFirstColumn="0" w:firstRowLastColumn="0" w:lastRowFirstColumn="0" w:lastRowLastColumn="0"/>
             </w:pPr>
             <w:r>
-              <w:t xml:space="preserve">2 (da 0 a 4) </w:t>
-            </w:r>
-            <w:r>
-              <w:sym w:font="Wingdings" w:char="F0E0"/>
-            </w:r>
-            <w:r>
-              <w:t xml:space="preserve"> </w:t>
-            </w:r>
-            <w:r>
-              <w:t>2</w:t>
-            </w:r>
-            <w:r>
-              <w:t xml:space="preserve"> (da 0 a 5)</w:t>
+              <w:t xml:space="preserve">2 </w:t>
             </w:r>
           </w:p>
         </w:tc>
@@ -815,7 +810,10 @@
       </w:tr>
     </w:tbl>
     <w:p/>
-    <w:p/>
+    <w:p>
+      <w:bookmarkStart w:id="0" w:name="_GoBack"/>
+      <w:bookmarkEnd w:id="0"/>
+    </w:p>
     <w:p/>
     <w:p/>
     <w:p/>
@@ -847,9 +845,11 @@
             <w:pPr>
               <w:jc w:val="center"/>
             </w:pPr>
+            <w:proofErr w:type="spellStart"/>
             <w:r>
               <w:t>Heuristics</w:t>
             </w:r>
+            <w:proofErr w:type="spellEnd"/>
           </w:p>
         </w:tc>
         <w:tc>
@@ -875,9 +875,11 @@
               <w:jc w:val="center"/>
               <w:cnfStyle w:val="100000000000" w:firstRow="1" w:lastRow="0" w:firstColumn="0" w:lastColumn="0" w:oddVBand="0" w:evenVBand="0" w:oddHBand="0" w:evenHBand="0" w:firstRowFirstColumn="0" w:firstRowLastColumn="0" w:lastRowFirstColumn="0" w:lastRowLastColumn="0"/>
             </w:pPr>
+            <w:proofErr w:type="spellStart"/>
             <w:r>
               <w:t>Comment</w:t>
             </w:r>
+            <w:proofErr w:type="spellEnd"/>
           </w:p>
         </w:tc>
       </w:tr>
@@ -895,8 +897,13 @@
               <w:jc w:val="center"/>
             </w:pPr>
             <w:r>
-              <w:t>Interaction Consistency</w:t>
-            </w:r>
+              <w:t xml:space="preserve">Interaction </w:t>
+            </w:r>
+            <w:proofErr w:type="spellStart"/>
+            <w:r>
+              <w:t>Consistency</w:t>
+            </w:r>
+            <w:proofErr w:type="spellEnd"/>
           </w:p>
         </w:tc>
         <w:tc>
@@ -982,8 +989,13 @@
               <w:jc w:val="center"/>
             </w:pPr>
             <w:r>
-              <w:t>Group Navigation</w:t>
-            </w:r>
+              <w:t xml:space="preserve">Group </w:t>
+            </w:r>
+            <w:proofErr w:type="spellStart"/>
+            <w:r>
+              <w:t>Navigation</w:t>
+            </w:r>
+            <w:proofErr w:type="spellEnd"/>
           </w:p>
         </w:tc>
         <w:tc>
@@ -1049,9 +1061,19 @@
             <w:pPr>
               <w:jc w:val="center"/>
             </w:pPr>
-            <w:r>
-              <w:t>Structural Navigation</w:t>
-            </w:r>
+            <w:proofErr w:type="spellStart"/>
+            <w:r>
+              <w:t>Structural</w:t>
+            </w:r>
+            <w:proofErr w:type="spellEnd"/>
+            <w:r>
+              <w:t xml:space="preserve"> </w:t>
+            </w:r>
+            <w:proofErr w:type="spellStart"/>
+            <w:r>
+              <w:t>Navigation</w:t>
+            </w:r>
+            <w:proofErr w:type="spellEnd"/>
           </w:p>
         </w:tc>
         <w:tc>
@@ -1130,8 +1152,13 @@
               <w:jc w:val="center"/>
             </w:pPr>
             <w:r>
-              <w:t>Semantic Navigation</w:t>
-            </w:r>
+              <w:t xml:space="preserve">Semantic </w:t>
+            </w:r>
+            <w:proofErr w:type="spellStart"/>
+            <w:r>
+              <w:t>Navigation</w:t>
+            </w:r>
+            <w:proofErr w:type="spellEnd"/>
           </w:p>
         </w:tc>
         <w:tc>
@@ -1153,8 +1180,14 @@
             <w:pPr>
               <w:jc w:val="center"/>
               <w:cnfStyle w:val="000000000000" w:firstRow="0" w:lastRow="0" w:firstColumn="0" w:lastColumn="0" w:oddVBand="0" w:evenVBand="0" w:oddHBand="0" w:evenHBand="0" w:firstRowFirstColumn="0" w:firstRowLastColumn="0" w:lastRowFirstColumn="0" w:lastRowLastColumn="0"/>
-            </w:pPr>
-            <w:r>
+              <w:rPr>
+                <w:lang w:val="en-CA"/>
+              </w:rPr>
+            </w:pPr>
+            <w:r>
+              <w:rPr>
+                <w:lang w:val="en-CA"/>
+              </w:rPr>
               <w:t>There are almost never links to related contents.</w:t>
             </w:r>
           </w:p>
@@ -1205,7 +1238,21 @@
               <w:rPr>
                 <w:lang w:val="en-CA"/>
               </w:rPr>
-              <w:t>Landmarks cover all the major contents of the site but they could be more readable.</w:t>
+              <w:t xml:space="preserve">Landmarks cover all the major contents of the </w:t>
+            </w:r>
+            <w:proofErr w:type="gramStart"/>
+            <w:r>
+              <w:rPr>
+                <w:lang w:val="en-CA"/>
+              </w:rPr>
+              <w:t>site</w:t>
+            </w:r>
+            <w:proofErr w:type="gramEnd"/>
+            <w:r>
+              <w:rPr>
+                <w:lang w:val="en-CA"/>
+              </w:rPr>
+              <w:t xml:space="preserve"> but they could be more readable.</w:t>
             </w:r>
             <w:r>
               <w:rPr>
@@ -1283,9 +1330,11 @@
             <w:pPr>
               <w:jc w:val="center"/>
             </w:pPr>
+            <w:proofErr w:type="spellStart"/>
             <w:r>
               <w:t>Heuristics</w:t>
             </w:r>
+            <w:proofErr w:type="spellEnd"/>
           </w:p>
         </w:tc>
         <w:tc>
@@ -1311,9 +1360,11 @@
               <w:jc w:val="center"/>
               <w:cnfStyle w:val="100000000000" w:firstRow="1" w:lastRow="0" w:firstColumn="0" w:lastColumn="0" w:oddVBand="0" w:evenVBand="0" w:oddHBand="0" w:evenHBand="0" w:firstRowFirstColumn="0" w:firstRowLastColumn="0" w:lastRowFirstColumn="0" w:lastRowLastColumn="0"/>
             </w:pPr>
+            <w:proofErr w:type="spellStart"/>
             <w:r>
               <w:t>Comment</w:t>
             </w:r>
+            <w:proofErr w:type="spellEnd"/>
           </w:p>
         </w:tc>
       </w:tr>
@@ -1331,8 +1382,13 @@
               <w:jc w:val="center"/>
             </w:pPr>
             <w:r>
-              <w:t>Information Overload</w:t>
-            </w:r>
+              <w:t xml:space="preserve">Information </w:t>
+            </w:r>
+            <w:proofErr w:type="spellStart"/>
+            <w:r>
+              <w:t>Overload</w:t>
+            </w:r>
+            <w:proofErr w:type="spellEnd"/>
           </w:p>
         </w:tc>
         <w:tc>
@@ -1362,7 +1418,21 @@
               <w:rPr>
                 <w:lang w:val="en-CA"/>
               </w:rPr>
-              <w:t>In the majority of the pages t</w:t>
+              <w:t xml:space="preserve">In </w:t>
+            </w:r>
+            <w:proofErr w:type="gramStart"/>
+            <w:r>
+              <w:rPr>
+                <w:lang w:val="en-CA"/>
+              </w:rPr>
+              <w:t>the majority of</w:t>
+            </w:r>
+            <w:proofErr w:type="gramEnd"/>
+            <w:r>
+              <w:rPr>
+                <w:lang w:val="en-CA"/>
+              </w:rPr>
+              <w:t xml:space="preserve"> the pages t</w:t>
             </w:r>
             <w:r>
               <w:rPr>
@@ -1402,8 +1472,13 @@
               <w:jc w:val="center"/>
             </w:pPr>
             <w:r>
-              <w:t>Quality of Contents</w:t>
-            </w:r>
+              <w:t xml:space="preserve">Quality of </w:t>
+            </w:r>
+            <w:proofErr w:type="spellStart"/>
+            <w:r>
+              <w:t>Contents</w:t>
+            </w:r>
+            <w:proofErr w:type="spellEnd"/>
           </w:p>
         </w:tc>
         <w:tc>
@@ -1433,7 +1508,21 @@
               <w:rPr>
                 <w:lang w:val="en-CA"/>
               </w:rPr>
-              <w:t>Each event, accomodation and general information is well explained and are also provided external links when needed,</w:t>
+              <w:t xml:space="preserve">Each event, </w:t>
+            </w:r>
+            <w:proofErr w:type="spellStart"/>
+            <w:r>
+              <w:rPr>
+                <w:lang w:val="en-CA"/>
+              </w:rPr>
+              <w:t>accomodation</w:t>
+            </w:r>
+            <w:proofErr w:type="spellEnd"/>
+            <w:r>
+              <w:rPr>
+                <w:lang w:val="en-CA"/>
+              </w:rPr>
+              <w:t xml:space="preserve"> and general information is well explained and are also provided external links when needed,</w:t>
             </w:r>
           </w:p>
           <w:p>
@@ -1541,9 +1630,11 @@
             <w:pPr>
               <w:jc w:val="center"/>
             </w:pPr>
+            <w:proofErr w:type="spellStart"/>
             <w:r>
               <w:t>Heuristics</w:t>
             </w:r>
+            <w:proofErr w:type="spellEnd"/>
           </w:p>
         </w:tc>
         <w:tc>
@@ -1569,9 +1660,11 @@
               <w:jc w:val="center"/>
               <w:cnfStyle w:val="100000000000" w:firstRow="1" w:lastRow="0" w:firstColumn="0" w:lastColumn="0" w:oddVBand="0" w:evenVBand="0" w:oddHBand="0" w:evenHBand="0" w:firstRowFirstColumn="0" w:firstRowLastColumn="0" w:lastRowFirstColumn="0" w:lastRowLastColumn="0"/>
             </w:pPr>
+            <w:proofErr w:type="spellStart"/>
             <w:r>
               <w:t>Comment</w:t>
             </w:r>
+            <w:proofErr w:type="spellEnd"/>
           </w:p>
         </w:tc>
       </w:tr>
@@ -1620,7 +1713,21 @@
               <w:rPr>
                 <w:lang w:val="en-CA"/>
               </w:rPr>
-              <w:t>Text layout is pretty standard, it is easily readable and understandable but could be better.</w:t>
+              <w:t xml:space="preserve">Text layout is </w:t>
+            </w:r>
+            <w:proofErr w:type="gramStart"/>
+            <w:r>
+              <w:rPr>
+                <w:lang w:val="en-CA"/>
+              </w:rPr>
+              <w:t>pretty standard</w:t>
+            </w:r>
+            <w:proofErr w:type="gramEnd"/>
+            <w:r>
+              <w:rPr>
+                <w:lang w:val="en-CA"/>
+              </w:rPr>
+              <w:t>, it is easily readable and understandable but could be better.</w:t>
             </w:r>
             <w:r>
               <w:rPr>
@@ -1671,7 +1778,21 @@
               <w:rPr>
                 <w:lang w:val="en-CA"/>
               </w:rPr>
-              <w:t>, in some accommodations titles aren’t bold</w:t>
+              <w:t xml:space="preserve">, in some </w:t>
+            </w:r>
+            <w:proofErr w:type="gramStart"/>
+            <w:r>
+              <w:rPr>
+                <w:lang w:val="en-CA"/>
+              </w:rPr>
+              <w:t>accommodations</w:t>
+            </w:r>
+            <w:proofErr w:type="gramEnd"/>
+            <w:r>
+              <w:rPr>
+                <w:lang w:val="en-CA"/>
+              </w:rPr>
+              <w:t xml:space="preserve"> titles aren’t bold</w:t>
             </w:r>
           </w:p>
         </w:tc>
@@ -1690,8 +1811,13 @@
               <w:jc w:val="center"/>
             </w:pPr>
             <w:r>
-              <w:t>Interaction Placeholder</w:t>
-            </w:r>
+              <w:t xml:space="preserve">Interaction </w:t>
+            </w:r>
+            <w:proofErr w:type="spellStart"/>
+            <w:r>
+              <w:t>Placeholder</w:t>
+            </w:r>
+            <w:proofErr w:type="spellEnd"/>
           </w:p>
         </w:tc>
         <w:tc>
@@ -1751,9 +1877,19 @@
             <w:pPr>
               <w:jc w:val="center"/>
             </w:pPr>
-            <w:r>
-              <w:t>Spatial Allocation</w:t>
-            </w:r>
+            <w:proofErr w:type="spellStart"/>
+            <w:r>
+              <w:t>Spatial</w:t>
+            </w:r>
+            <w:proofErr w:type="spellEnd"/>
+            <w:r>
+              <w:t xml:space="preserve"> </w:t>
+            </w:r>
+            <w:proofErr w:type="spellStart"/>
+            <w:r>
+              <w:t>Allocation</w:t>
+            </w:r>
+            <w:proofErr w:type="spellEnd"/>
           </w:p>
         </w:tc>
         <w:tc>
@@ -1801,9 +1937,19 @@
             <w:pPr>
               <w:jc w:val="center"/>
             </w:pPr>
-            <w:r>
-              <w:t>Consistency of Page Structure</w:t>
-            </w:r>
+            <w:proofErr w:type="spellStart"/>
+            <w:r>
+              <w:t>Consistency</w:t>
+            </w:r>
+            <w:proofErr w:type="spellEnd"/>
+            <w:r>
+              <w:t xml:space="preserve"> of Page </w:t>
+            </w:r>
+            <w:proofErr w:type="spellStart"/>
+            <w:r>
+              <w:t>Structure</w:t>
+            </w:r>
+            <w:proofErr w:type="spellEnd"/>
           </w:p>
         </w:tc>
         <w:tc>
@@ -1845,6 +1991,13 @@
         </w:tc>
       </w:tr>
     </w:tbl>
+    <w:p>
+      <w:pPr>
+        <w:rPr>
+          <w:lang w:val="en-CA"/>
+        </w:rPr>
+      </w:pPr>
+    </w:p>
     <w:p>
       <w:pPr>
         <w:rPr>
@@ -1861,22 +2014,23 @@
       <w:r>
         <w:rPr>
           <w:noProof/>
+          <w:lang w:val="en-CA"/>
         </w:rPr>
         <mc:AlternateContent>
           <mc:Choice Requires="wpg">
             <w:drawing>
-              <wp:anchor distT="0" distB="0" distL="114300" distR="114300" simplePos="0" relativeHeight="251659264" behindDoc="0" locked="0" layoutInCell="1" allowOverlap="1" wp14:anchorId="5FE3164C" wp14:editId="58CCFA29">
+              <wp:anchor distT="0" distB="0" distL="114300" distR="114300" simplePos="0" relativeHeight="251661312" behindDoc="0" locked="0" layoutInCell="1" allowOverlap="1" wp14:anchorId="0DC398D4" wp14:editId="03869448">
                 <wp:simplePos x="0" y="0"/>
                 <wp:positionH relativeFrom="column">
-                  <wp:posOffset>-2540</wp:posOffset>
+                  <wp:posOffset>1057910</wp:posOffset>
                 </wp:positionH>
                 <wp:positionV relativeFrom="paragraph">
-                  <wp:posOffset>287020</wp:posOffset>
+                  <wp:posOffset>412115</wp:posOffset>
                 </wp:positionV>
-                <wp:extent cx="4762500" cy="1949450"/>
-                <wp:effectExtent l="0" t="0" r="0" b="0"/>
+                <wp:extent cx="5099050" cy="1644650"/>
+                <wp:effectExtent l="0" t="0" r="6350" b="0"/>
                 <wp:wrapNone/>
-                <wp:docPr id="8" name="Gruppo 8"/>
+                <wp:docPr id="7" name="Gruppo 7"/>
                 <wp:cNvGraphicFramePr/>
                 <a:graphic xmlns:a="http://schemas.openxmlformats.org/drawingml/2006/main">
                   <a:graphicData uri="http://schemas.microsoft.com/office/word/2010/wordprocessingGroup">
@@ -1885,361 +2039,604 @@
                       <wpg:grpSpPr>
                         <a:xfrm>
                           <a:off x="0" y="0"/>
-                          <a:ext cx="4762500" cy="1949450"/>
+                          <a:ext cx="5099050" cy="1644650"/>
                           <a:chOff x="0" y="0"/>
-                          <a:chExt cx="4762500" cy="1949450"/>
+                          <a:chExt cx="5099050" cy="1644650"/>
                         </a:xfrm>
                       </wpg:grpSpPr>
-                      <pic:pic xmlns:pic="http://schemas.openxmlformats.org/drawingml/2006/picture">
-                        <pic:nvPicPr>
-                          <pic:cNvPr id="1" name="Immagine 1"/>
-                          <pic:cNvPicPr>
-                            <a:picLocks noChangeAspect="1"/>
-                          </pic:cNvPicPr>
-                        </pic:nvPicPr>
-                        <pic:blipFill rotWithShape="1">
-                          <a:blip r:embed="rId5">
+                      <wpg:grpSp>
+                        <wpg:cNvPr id="8" name="Gruppo 8"/>
+                        <wpg:cNvGrpSpPr/>
+                        <wpg:grpSpPr>
+                          <a:xfrm>
+                            <a:off x="0" y="0"/>
+                            <a:ext cx="5099050" cy="1644650"/>
+                            <a:chOff x="-171450" y="342390"/>
+                            <a:chExt cx="5099050" cy="1645173"/>
+                          </a:xfrm>
+                        </wpg:grpSpPr>
+                        <pic:pic xmlns:pic="http://schemas.openxmlformats.org/drawingml/2006/picture">
+                          <pic:nvPicPr>
+                            <pic:cNvPr id="1" name="Immagine 1"/>
+                            <pic:cNvPicPr>
+                              <a:picLocks noChangeAspect="1"/>
+                            </pic:cNvPicPr>
+                          </pic:nvPicPr>
+                          <pic:blipFill>
+                            <a:blip r:embed="rId5">
+                              <a:extLst>
+                                <a:ext uri="{28A0092B-C50C-407E-A947-70E740481C1C}">
+                                  <a14:useLocalDpi xmlns:a14="http://schemas.microsoft.com/office/drawing/2010/main" val="0"/>
+                                </a:ext>
+                              </a:extLst>
+                            </a:blip>
+                            <a:srcRect/>
+                            <a:stretch/>
+                          </pic:blipFill>
+                          <pic:spPr bwMode="auto">
+                            <a:xfrm>
+                              <a:off x="-171450" y="342390"/>
+                              <a:ext cx="5099050" cy="1258319"/>
+                            </a:xfrm>
+                            <a:prstGeom prst="rect">
+                              <a:avLst/>
+                            </a:prstGeom>
+                            <a:ln>
+                              <a:noFill/>
+                            </a:ln>
                             <a:extLst>
-                              <a:ext uri="{28A0092B-C50C-407E-A947-70E740481C1C}">
-                                <a14:useLocalDpi xmlns:a14="http://schemas.microsoft.com/office/drawing/2010/main" val="0"/>
+                              <a:ext uri="{53640926-AAD7-44D8-BBD7-CCE9431645EC}">
+                                <a14:shadowObscured xmlns:a14="http://schemas.microsoft.com/office/drawing/2010/main"/>
                               </a:ext>
                             </a:extLst>
-                          </a:blip>
-                          <a:srcRect t="25905" b="15810"/>
-                          <a:stretch/>
-                        </pic:blipFill>
-                        <pic:spPr bwMode="auto">
-                          <a:xfrm>
-                            <a:off x="0" y="0"/>
-                            <a:ext cx="4762500" cy="1943100"/>
-                          </a:xfrm>
-                          <a:prstGeom prst="rect">
-                            <a:avLst/>
-                          </a:prstGeom>
-                          <a:ln>
+                          </pic:spPr>
+                        </pic:pic>
+                        <wps:wsp>
+                          <wps:cNvPr id="217" name="Casella di testo 2"/>
+                          <wps:cNvSpPr txBox="1">
+                            <a:spLocks noChangeArrowheads="1"/>
+                          </wps:cNvSpPr>
+                          <wps:spPr bwMode="auto">
+                            <a:xfrm>
+                              <a:off x="762000" y="1301750"/>
+                              <a:ext cx="927100" cy="590550"/>
+                            </a:xfrm>
+                            <a:prstGeom prst="rect">
+                              <a:avLst/>
+                            </a:prstGeom>
                             <a:noFill/>
-                          </a:ln>
-                          <a:extLst>
-                            <a:ext uri="{53640926-AAD7-44D8-BBD7-CCE9431645EC}">
-                              <a14:shadowObscured xmlns:a14="http://schemas.microsoft.com/office/drawing/2010/main"/>
-                            </a:ext>
-                          </a:extLst>
-                        </pic:spPr>
-                      </pic:pic>
+                            <a:ln w="9525">
+                              <a:noFill/>
+                              <a:miter lim="800000"/>
+                              <a:headEnd/>
+                              <a:tailEnd/>
+                            </a:ln>
+                          </wps:spPr>
+                          <wps:txbx>
+                            <w:txbxContent>
+                              <w:p>
+                                <w:pPr>
+                                  <w:pStyle w:val="Nessunaspaziatura"/>
+                                  <w:jc w:val="center"/>
+                                  <w:rPr>
+                                    <w:rFonts w:ascii="Times New Roman" w:hAnsi="Times New Roman" w:cs="Times New Roman"/>
+                                    <w:sz w:val="18"/>
+                                    <w:szCs w:val="18"/>
+                                  </w:rPr>
+                                </w:pPr>
+                                <w:r>
+                                  <w:rPr>
+                                    <w:rFonts w:ascii="Times New Roman" w:hAnsi="Times New Roman" w:cs="Times New Roman"/>
+                                    <w:sz w:val="18"/>
+                                    <w:szCs w:val="18"/>
+                                  </w:rPr>
+                                  <w:t>1</w:t>
+                                </w:r>
+                              </w:p>
+                              <w:p>
+                                <w:pPr>
+                                  <w:pStyle w:val="Nessunaspaziatura"/>
+                                  <w:jc w:val="center"/>
+                                  <w:rPr>
+                                    <w:rFonts w:ascii="Times New Roman" w:hAnsi="Times New Roman" w:cs="Times New Roman"/>
+                                    <w:sz w:val="18"/>
+                                    <w:szCs w:val="18"/>
+                                  </w:rPr>
+                                </w:pPr>
+                                <w:r>
+                                  <w:rPr>
+                                    <w:rFonts w:ascii="Times New Roman" w:hAnsi="Times New Roman" w:cs="Times New Roman"/>
+                                    <w:sz w:val="18"/>
+                                    <w:szCs w:val="18"/>
+                                  </w:rPr>
+                                  <w:t xml:space="preserve">Severe </w:t>
+                                </w:r>
+                                <w:proofErr w:type="spellStart"/>
+                                <w:r>
+                                  <w:rPr>
+                                    <w:rFonts w:ascii="Times New Roman" w:hAnsi="Times New Roman" w:cs="Times New Roman"/>
+                                    <w:sz w:val="18"/>
+                                    <w:szCs w:val="18"/>
+                                  </w:rPr>
+                                  <w:t>issues</w:t>
+                                </w:r>
+                                <w:proofErr w:type="spellEnd"/>
+                              </w:p>
+                              <w:p>
+                                <w:pPr>
+                                  <w:pStyle w:val="Nessunaspaziatura"/>
+                                  <w:jc w:val="center"/>
+                                  <w:rPr>
+                                    <w:rFonts w:ascii="Times New Roman" w:hAnsi="Times New Roman" w:cs="Times New Roman"/>
+                                    <w:sz w:val="18"/>
+                                    <w:szCs w:val="18"/>
+                                  </w:rPr>
+                                </w:pPr>
+                                <w:proofErr w:type="spellStart"/>
+                                <w:r>
+                                  <w:rPr>
+                                    <w:rFonts w:ascii="Times New Roman" w:hAnsi="Times New Roman" w:cs="Times New Roman"/>
+                                    <w:sz w:val="18"/>
+                                    <w:szCs w:val="18"/>
+                                  </w:rPr>
+                                  <w:t>de</w:t>
+                                </w:r>
+                                <w:r>
+                                  <w:rPr>
+                                    <w:rFonts w:ascii="Times New Roman" w:hAnsi="Times New Roman" w:cs="Times New Roman"/>
+                                    <w:sz w:val="18"/>
+                                    <w:szCs w:val="18"/>
+                                  </w:rPr>
+                                  <w:t>t</w:t>
+                                </w:r>
+                                <w:r>
+                                  <w:rPr>
+                                    <w:rFonts w:ascii="Times New Roman" w:hAnsi="Times New Roman" w:cs="Times New Roman"/>
+                                    <w:sz w:val="18"/>
+                                    <w:szCs w:val="18"/>
+                                  </w:rPr>
+                                  <w:t>ected</w:t>
+                                </w:r>
+                                <w:proofErr w:type="spellEnd"/>
+                              </w:p>
+                              <w:p>
+                                <w:pPr>
+                                  <w:pStyle w:val="Nessunaspaziatura"/>
+                                </w:pPr>
+                              </w:p>
+                              <w:p/>
+                            </w:txbxContent>
+                          </wps:txbx>
+                          <wps:bodyPr rot="0" vert="horz" wrap="square" lIns="91440" tIns="45720" rIns="91440" bIns="45720" anchor="ctr" anchorCtr="0">
+                            <a:noAutofit/>
+                          </wps:bodyPr>
+                        </wps:wsp>
+                        <wps:wsp>
+                          <wps:cNvPr id="2" name="Casella di testo 2"/>
+                          <wps:cNvSpPr txBox="1">
+                            <a:spLocks noChangeArrowheads="1"/>
+                          </wps:cNvSpPr>
+                          <wps:spPr bwMode="auto">
+                            <a:xfrm>
+                              <a:off x="1581150" y="1301750"/>
+                              <a:ext cx="901700" cy="647700"/>
+                            </a:xfrm>
+                            <a:prstGeom prst="rect">
+                              <a:avLst/>
+                            </a:prstGeom>
+                            <a:noFill/>
+                            <a:ln w="9525">
+                              <a:noFill/>
+                              <a:miter lim="800000"/>
+                              <a:headEnd/>
+                              <a:tailEnd/>
+                            </a:ln>
+                          </wps:spPr>
+                          <wps:txbx>
+                            <w:txbxContent>
+                              <w:p>
+                                <w:pPr>
+                                  <w:pStyle w:val="Nessunaspaziatura"/>
+                                  <w:jc w:val="center"/>
+                                  <w:rPr>
+                                    <w:rFonts w:ascii="Times New Roman" w:hAnsi="Times New Roman" w:cs="Times New Roman"/>
+                                    <w:sz w:val="18"/>
+                                    <w:szCs w:val="18"/>
+                                  </w:rPr>
+                                </w:pPr>
+                                <w:r>
+                                  <w:rPr>
+                                    <w:rFonts w:ascii="Times New Roman" w:hAnsi="Times New Roman" w:cs="Times New Roman"/>
+                                    <w:sz w:val="18"/>
+                                    <w:szCs w:val="18"/>
+                                  </w:rPr>
+                                  <w:t>2</w:t>
+                                </w:r>
+                              </w:p>
+                              <w:p>
+                                <w:pPr>
+                                  <w:pStyle w:val="Nessunaspaziatura"/>
+                                  <w:jc w:val="center"/>
+                                  <w:rPr>
+                                    <w:rFonts w:ascii="Times New Roman" w:hAnsi="Times New Roman" w:cs="Times New Roman"/>
+                                    <w:sz w:val="18"/>
+                                    <w:szCs w:val="18"/>
+                                  </w:rPr>
+                                </w:pPr>
+                                <w:proofErr w:type="spellStart"/>
+                                <w:r>
+                                  <w:rPr>
+                                    <w:rFonts w:ascii="Times New Roman" w:hAnsi="Times New Roman" w:cs="Times New Roman"/>
+                                    <w:sz w:val="18"/>
+                                    <w:szCs w:val="18"/>
+                                  </w:rPr>
+                                  <w:t>Quite</w:t>
+                                </w:r>
+                                <w:proofErr w:type="spellEnd"/>
+                                <w:r>
+                                  <w:rPr>
+                                    <w:rFonts w:ascii="Times New Roman" w:hAnsi="Times New Roman" w:cs="Times New Roman"/>
+                                    <w:sz w:val="18"/>
+                                    <w:szCs w:val="18"/>
+                                  </w:rPr>
+                                  <w:t xml:space="preserve"> severe </w:t>
+                                </w:r>
+                                <w:proofErr w:type="spellStart"/>
+                                <w:r>
+                                  <w:rPr>
+                                    <w:rFonts w:ascii="Times New Roman" w:hAnsi="Times New Roman" w:cs="Times New Roman"/>
+                                    <w:sz w:val="18"/>
+                                    <w:szCs w:val="18"/>
+                                  </w:rPr>
+                                  <w:t>issues</w:t>
+                                </w:r>
+                                <w:proofErr w:type="spellEnd"/>
+                              </w:p>
+                              <w:p>
+                                <w:pPr>
+                                  <w:pStyle w:val="Nessunaspaziatura"/>
+                                  <w:jc w:val="center"/>
+                                  <w:rPr>
+                                    <w:rFonts w:ascii="Times New Roman" w:hAnsi="Times New Roman" w:cs="Times New Roman"/>
+                                    <w:sz w:val="18"/>
+                                    <w:szCs w:val="18"/>
+                                  </w:rPr>
+                                </w:pPr>
+                                <w:proofErr w:type="spellStart"/>
+                                <w:r>
+                                  <w:rPr>
+                                    <w:rFonts w:ascii="Times New Roman" w:hAnsi="Times New Roman" w:cs="Times New Roman"/>
+                                    <w:sz w:val="18"/>
+                                    <w:szCs w:val="18"/>
+                                  </w:rPr>
+                                  <w:t>de</w:t>
+                                </w:r>
+                                <w:r>
+                                  <w:rPr>
+                                    <w:rFonts w:ascii="Times New Roman" w:hAnsi="Times New Roman" w:cs="Times New Roman"/>
+                                    <w:sz w:val="18"/>
+                                    <w:szCs w:val="18"/>
+                                  </w:rPr>
+                                  <w:t>t</w:t>
+                                </w:r>
+                                <w:r>
+                                  <w:rPr>
+                                    <w:rFonts w:ascii="Times New Roman" w:hAnsi="Times New Roman" w:cs="Times New Roman"/>
+                                    <w:sz w:val="18"/>
+                                    <w:szCs w:val="18"/>
+                                  </w:rPr>
+                                  <w:t>ected</w:t>
+                                </w:r>
+                                <w:proofErr w:type="spellEnd"/>
+                              </w:p>
+                              <w:p>
+                                <w:pPr>
+                                  <w:pStyle w:val="Nessunaspaziatura"/>
+                                </w:pPr>
+                              </w:p>
+                              <w:p/>
+                            </w:txbxContent>
+                          </wps:txbx>
+                          <wps:bodyPr rot="0" vert="horz" wrap="square" lIns="91440" tIns="45720" rIns="91440" bIns="45720" anchor="ctr" anchorCtr="0">
+                            <a:noAutofit/>
+                          </wps:bodyPr>
+                        </wps:wsp>
+                        <wps:wsp>
+                          <wps:cNvPr id="3" name="Casella di testo 3"/>
+                          <wps:cNvSpPr txBox="1">
+                            <a:spLocks noChangeArrowheads="1"/>
+                          </wps:cNvSpPr>
+                          <wps:spPr bwMode="auto">
+                            <a:xfrm>
+                              <a:off x="2374900" y="1301416"/>
+                              <a:ext cx="876300" cy="590550"/>
+                            </a:xfrm>
+                            <a:prstGeom prst="rect">
+                              <a:avLst/>
+                            </a:prstGeom>
+                            <a:noFill/>
+                            <a:ln w="9525">
+                              <a:noFill/>
+                              <a:miter lim="800000"/>
+                              <a:headEnd/>
+                              <a:tailEnd/>
+                            </a:ln>
+                          </wps:spPr>
+                          <wps:txbx>
+                            <w:txbxContent>
+                              <w:p>
+                                <w:pPr>
+                                  <w:pStyle w:val="Nessunaspaziatura"/>
+                                  <w:jc w:val="center"/>
+                                  <w:rPr>
+                                    <w:rFonts w:ascii="Times New Roman" w:hAnsi="Times New Roman" w:cs="Times New Roman"/>
+                                    <w:sz w:val="18"/>
+                                    <w:szCs w:val="18"/>
+                                  </w:rPr>
+                                </w:pPr>
+                                <w:r>
+                                  <w:rPr>
+                                    <w:rFonts w:ascii="Times New Roman" w:hAnsi="Times New Roman" w:cs="Times New Roman"/>
+                                    <w:sz w:val="18"/>
+                                    <w:szCs w:val="18"/>
+                                  </w:rPr>
+                                  <w:t>3</w:t>
+                                </w:r>
+                              </w:p>
+                              <w:p>
+                                <w:pPr>
+                                  <w:pStyle w:val="Nessunaspaziatura"/>
+                                  <w:jc w:val="center"/>
+                                  <w:rPr>
+                                    <w:rFonts w:ascii="Times New Roman" w:hAnsi="Times New Roman" w:cs="Times New Roman"/>
+                                    <w:sz w:val="18"/>
+                                    <w:szCs w:val="18"/>
+                                  </w:rPr>
+                                </w:pPr>
+                                <w:r>
+                                  <w:rPr>
+                                    <w:rFonts w:ascii="Times New Roman" w:hAnsi="Times New Roman" w:cs="Times New Roman"/>
+                                    <w:sz w:val="18"/>
+                                    <w:szCs w:val="18"/>
+                                  </w:rPr>
+                                  <w:t>Small</w:t>
+                                </w:r>
+                                <w:r>
+                                  <w:rPr>
+                                    <w:rFonts w:ascii="Times New Roman" w:hAnsi="Times New Roman" w:cs="Times New Roman"/>
+                                    <w:sz w:val="18"/>
+                                    <w:szCs w:val="18"/>
+                                  </w:rPr>
+                                  <w:t xml:space="preserve"> </w:t>
+                                </w:r>
+                                <w:proofErr w:type="spellStart"/>
+                                <w:r>
+                                  <w:rPr>
+                                    <w:rFonts w:ascii="Times New Roman" w:hAnsi="Times New Roman" w:cs="Times New Roman"/>
+                                    <w:sz w:val="18"/>
+                                    <w:szCs w:val="18"/>
+                                  </w:rPr>
+                                  <w:t>issues</w:t>
+                                </w:r>
+                                <w:proofErr w:type="spellEnd"/>
+                                <w:r>
+                                  <w:rPr>
+                                    <w:rFonts w:ascii="Times New Roman" w:hAnsi="Times New Roman" w:cs="Times New Roman"/>
+                                    <w:sz w:val="18"/>
+                                    <w:szCs w:val="18"/>
+                                  </w:rPr>
+                                  <w:t xml:space="preserve"> </w:t>
+                                </w:r>
+                                <w:proofErr w:type="spellStart"/>
+                                <w:r>
+                                  <w:rPr>
+                                    <w:rFonts w:ascii="Times New Roman" w:hAnsi="Times New Roman" w:cs="Times New Roman"/>
+                                    <w:sz w:val="18"/>
+                                    <w:szCs w:val="18"/>
+                                  </w:rPr>
+                                  <w:t>detected</w:t>
+                                </w:r>
+                                <w:proofErr w:type="spellEnd"/>
+                              </w:p>
+                              <w:p>
+                                <w:pPr>
+                                  <w:pStyle w:val="Nessunaspaziatura"/>
+                                </w:pPr>
+                              </w:p>
+                              <w:p/>
+                            </w:txbxContent>
+                          </wps:txbx>
+                          <wps:bodyPr rot="0" vert="horz" wrap="square" lIns="91440" tIns="45720" rIns="91440" bIns="45720" anchor="ctr" anchorCtr="0">
+                            <a:noAutofit/>
+                          </wps:bodyPr>
+                        </wps:wsp>
+                        <wps:wsp>
+                          <wps:cNvPr id="4" name="Casella di testo 4"/>
+                          <wps:cNvSpPr txBox="1">
+                            <a:spLocks noChangeArrowheads="1"/>
+                          </wps:cNvSpPr>
+                          <wps:spPr bwMode="auto">
+                            <a:xfrm>
+                              <a:off x="3149600" y="1301416"/>
+                              <a:ext cx="952500" cy="686147"/>
+                            </a:xfrm>
+                            <a:prstGeom prst="rect">
+                              <a:avLst/>
+                            </a:prstGeom>
+                            <a:noFill/>
+                            <a:ln w="9525">
+                              <a:noFill/>
+                              <a:miter lim="800000"/>
+                              <a:headEnd/>
+                              <a:tailEnd/>
+                            </a:ln>
+                          </wps:spPr>
+                          <wps:txbx>
+                            <w:txbxContent>
+                              <w:p>
+                                <w:pPr>
+                                  <w:pStyle w:val="Nessunaspaziatura"/>
+                                  <w:jc w:val="center"/>
+                                  <w:rPr>
+                                    <w:rFonts w:ascii="Times New Roman" w:hAnsi="Times New Roman" w:cs="Times New Roman"/>
+                                    <w:sz w:val="18"/>
+                                    <w:szCs w:val="18"/>
+                                    <w:lang w:val="en-CA"/>
+                                  </w:rPr>
+                                </w:pPr>
+                                <w:r>
+                                  <w:rPr>
+                                    <w:rFonts w:ascii="Times New Roman" w:hAnsi="Times New Roman" w:cs="Times New Roman"/>
+                                    <w:sz w:val="18"/>
+                                    <w:szCs w:val="18"/>
+                                    <w:lang w:val="en-CA"/>
+                                  </w:rPr>
+                                  <w:t>4</w:t>
+                                </w:r>
+                              </w:p>
+                              <w:p>
+                                <w:pPr>
+                                  <w:pStyle w:val="Nessunaspaziatura"/>
+                                  <w:jc w:val="center"/>
+                                  <w:rPr>
+                                    <w:lang w:val="en-CA"/>
+                                  </w:rPr>
+                                </w:pPr>
+                                <w:r>
+                                  <w:rPr>
+                                    <w:rFonts w:ascii="Times New Roman" w:hAnsi="Times New Roman" w:cs="Times New Roman"/>
+                                    <w:sz w:val="18"/>
+                                    <w:szCs w:val="18"/>
+                                    <w:lang w:val="en-CA"/>
+                                  </w:rPr>
+                                  <w:t>No issues detected</w:t>
+                                </w:r>
+                                <w:r>
+                                  <w:rPr>
+                                    <w:rFonts w:ascii="Times New Roman" w:hAnsi="Times New Roman" w:cs="Times New Roman"/>
+                                    <w:sz w:val="18"/>
+                                    <w:szCs w:val="18"/>
+                                    <w:lang w:val="en-CA"/>
+                                  </w:rPr>
+                                  <w:t>, with imperfections</w:t>
+                                </w:r>
+                              </w:p>
+                              <w:p>
+                                <w:pPr>
+                                  <w:rPr>
+                                    <w:lang w:val="en-CA"/>
+                                  </w:rPr>
+                                </w:pPr>
+                              </w:p>
+                            </w:txbxContent>
+                          </wps:txbx>
+                          <wps:bodyPr rot="0" vert="horz" wrap="square" lIns="91440" tIns="45720" rIns="91440" bIns="45720" anchor="ctr" anchorCtr="0">
+                            <a:noAutofit/>
+                          </wps:bodyPr>
+                        </wps:wsp>
+                        <wps:wsp>
+                          <wps:cNvPr id="5" name="Casella di testo 5"/>
+                          <wps:cNvSpPr txBox="1">
+                            <a:spLocks noChangeArrowheads="1"/>
+                          </wps:cNvSpPr>
+                          <wps:spPr bwMode="auto">
+                            <a:xfrm>
+                              <a:off x="3975100" y="1301750"/>
+                              <a:ext cx="876300" cy="590550"/>
+                            </a:xfrm>
+                            <a:prstGeom prst="rect">
+                              <a:avLst/>
+                            </a:prstGeom>
+                            <a:noFill/>
+                            <a:ln w="9525">
+                              <a:noFill/>
+                              <a:miter lim="800000"/>
+                              <a:headEnd/>
+                              <a:tailEnd/>
+                            </a:ln>
+                          </wps:spPr>
+                          <wps:txbx>
+                            <w:txbxContent>
+                              <w:p>
+                                <w:pPr>
+                                  <w:pStyle w:val="Nessunaspaziatura"/>
+                                  <w:jc w:val="center"/>
+                                  <w:rPr>
+                                    <w:rFonts w:ascii="Times New Roman" w:hAnsi="Times New Roman" w:cs="Times New Roman"/>
+                                    <w:sz w:val="18"/>
+                                    <w:szCs w:val="18"/>
+                                  </w:rPr>
+                                </w:pPr>
+                                <w:r>
+                                  <w:rPr>
+                                    <w:rFonts w:ascii="Times New Roman" w:hAnsi="Times New Roman" w:cs="Times New Roman"/>
+                                    <w:sz w:val="18"/>
+                                    <w:szCs w:val="18"/>
+                                  </w:rPr>
+                                  <w:t>5</w:t>
+                                </w:r>
+                              </w:p>
+                              <w:p>
+                                <w:pPr>
+                                  <w:pStyle w:val="Nessunaspaziatura"/>
+                                  <w:jc w:val="center"/>
+                                  <w:rPr>
+                                    <w:rFonts w:ascii="Times New Roman" w:hAnsi="Times New Roman" w:cs="Times New Roman"/>
+                                    <w:sz w:val="18"/>
+                                    <w:szCs w:val="18"/>
+                                  </w:rPr>
+                                </w:pPr>
+                                <w:proofErr w:type="spellStart"/>
+                                <w:r>
+                                  <w:rPr>
+                                    <w:rFonts w:ascii="Times New Roman" w:hAnsi="Times New Roman" w:cs="Times New Roman"/>
+                                    <w:sz w:val="18"/>
+                                    <w:szCs w:val="18"/>
+                                  </w:rPr>
+                                  <w:t>Extremely</w:t>
+                                </w:r>
+                                <w:proofErr w:type="spellEnd"/>
+                                <w:r>
+                                  <w:rPr>
+                                    <w:rFonts w:ascii="Times New Roman" w:hAnsi="Times New Roman" w:cs="Times New Roman"/>
+                                    <w:sz w:val="18"/>
+                                    <w:szCs w:val="18"/>
+                                  </w:rPr>
+                                  <w:t xml:space="preserve"> </w:t>
+                                </w:r>
+                                <w:proofErr w:type="spellStart"/>
+                                <w:r>
+                                  <w:rPr>
+                                    <w:rFonts w:ascii="Times New Roman" w:hAnsi="Times New Roman" w:cs="Times New Roman"/>
+                                    <w:sz w:val="18"/>
+                                    <w:szCs w:val="18"/>
+                                  </w:rPr>
+                                  <w:t>satisfied</w:t>
+                                </w:r>
+                                <w:proofErr w:type="spellEnd"/>
+                              </w:p>
+                              <w:p>
+                                <w:pPr>
+                                  <w:pStyle w:val="Nessunaspaziatura"/>
+                                </w:pPr>
+                              </w:p>
+                              <w:p/>
+                            </w:txbxContent>
+                          </wps:txbx>
+                          <wps:bodyPr rot="0" vert="horz" wrap="square" lIns="91440" tIns="45720" rIns="91440" bIns="45720" anchor="ctr" anchorCtr="0">
+                            <a:noAutofit/>
+                          </wps:bodyPr>
+                        </wps:wsp>
+                      </wpg:grpSp>
                       <wps:wsp>
-                        <wps:cNvPr id="217" name="Casella di testo 2"/>
+                        <wps:cNvPr id="6" name="Casella di testo 2"/>
                         <wps:cNvSpPr txBox="1">
                           <a:spLocks noChangeArrowheads="1"/>
                         </wps:cNvSpPr>
                         <wps:spPr bwMode="auto">
                           <a:xfrm>
-                            <a:off x="184150" y="1301750"/>
-                            <a:ext cx="927100" cy="590550"/>
-                          </a:xfrm>
-                          <a:prstGeom prst="rect">
-                            <a:avLst/>
-                          </a:prstGeom>
-                          <a:noFill/>
-                          <a:ln w="9525">
-                            <a:noFill/>
-                            <a:miter lim="800000"/>
-                            <a:headEnd/>
-                            <a:tailEnd/>
-                          </a:ln>
-                        </wps:spPr>
-                        <wps:txbx>
-                          <w:txbxContent>
-                            <w:p>
-                              <w:pPr>
-                                <w:pStyle w:val="Nessunaspaziatura"/>
-                                <w:jc w:val="center"/>
-                                <w:rPr>
-                                  <w:rFonts w:ascii="Times New Roman" w:hAnsi="Times New Roman" w:cs="Times New Roman"/>
-                                  <w:sz w:val="18"/>
-                                  <w:szCs w:val="18"/>
-                                </w:rPr>
-                              </w:pPr>
-                              <w:r>
-                                <w:rPr>
-                                  <w:rFonts w:ascii="Times New Roman" w:hAnsi="Times New Roman" w:cs="Times New Roman"/>
-                                  <w:sz w:val="18"/>
-                                  <w:szCs w:val="18"/>
-                                </w:rPr>
-                                <w:t>0</w:t>
-                              </w:r>
-                            </w:p>
-                            <w:p>
-                              <w:pPr>
-                                <w:pStyle w:val="Nessunaspaziatura"/>
-                                <w:jc w:val="center"/>
-                                <w:rPr>
-                                  <w:rFonts w:ascii="Times New Roman" w:hAnsi="Times New Roman" w:cs="Times New Roman"/>
-                                  <w:sz w:val="18"/>
-                                  <w:szCs w:val="18"/>
-                                </w:rPr>
-                              </w:pPr>
-                              <w:r>
-                                <w:rPr>
-                                  <w:rFonts w:ascii="Times New Roman" w:hAnsi="Times New Roman" w:cs="Times New Roman"/>
-                                  <w:sz w:val="18"/>
-                                  <w:szCs w:val="18"/>
-                                </w:rPr>
-                                <w:t>Severe issues</w:t>
-                              </w:r>
-                            </w:p>
-                            <w:p>
-                              <w:pPr>
-                                <w:pStyle w:val="Nessunaspaziatura"/>
-                                <w:jc w:val="center"/>
-                                <w:rPr>
-                                  <w:rFonts w:ascii="Times New Roman" w:hAnsi="Times New Roman" w:cs="Times New Roman"/>
-                                  <w:sz w:val="18"/>
-                                  <w:szCs w:val="18"/>
-                                </w:rPr>
-                              </w:pPr>
-                              <w:r>
-                                <w:rPr>
-                                  <w:rFonts w:ascii="Times New Roman" w:hAnsi="Times New Roman" w:cs="Times New Roman"/>
-                                  <w:sz w:val="18"/>
-                                  <w:szCs w:val="18"/>
-                                </w:rPr>
-                                <w:t>de</w:t>
-                              </w:r>
-                              <w:r>
-                                <w:rPr>
-                                  <w:rFonts w:ascii="Times New Roman" w:hAnsi="Times New Roman" w:cs="Times New Roman"/>
-                                  <w:sz w:val="18"/>
-                                  <w:szCs w:val="18"/>
-                                </w:rPr>
-                                <w:t>t</w:t>
-                              </w:r>
-                              <w:r>
-                                <w:rPr>
-                                  <w:rFonts w:ascii="Times New Roman" w:hAnsi="Times New Roman" w:cs="Times New Roman"/>
-                                  <w:sz w:val="18"/>
-                                  <w:szCs w:val="18"/>
-                                </w:rPr>
-                                <w:t>ected</w:t>
-                              </w:r>
-                            </w:p>
-                            <w:p>
-                              <w:pPr>
-                                <w:pStyle w:val="Nessunaspaziatura"/>
-                              </w:pPr>
-                            </w:p>
-                            <w:p/>
-                          </w:txbxContent>
-                        </wps:txbx>
-                        <wps:bodyPr rot="0" vert="horz" wrap="square" lIns="91440" tIns="45720" rIns="91440" bIns="45720" anchor="ctr" anchorCtr="0">
-                          <a:noAutofit/>
-                        </wps:bodyPr>
-                      </wps:wsp>
-                      <wps:wsp>
-                        <wps:cNvPr id="2" name="Casella di testo 2"/>
-                        <wps:cNvSpPr txBox="1">
-                          <a:spLocks noChangeArrowheads="1"/>
-                        </wps:cNvSpPr>
-                        <wps:spPr bwMode="auto">
-                          <a:xfrm>
-                            <a:off x="1098550" y="1301750"/>
-                            <a:ext cx="901700" cy="647700"/>
-                          </a:xfrm>
-                          <a:prstGeom prst="rect">
-                            <a:avLst/>
-                          </a:prstGeom>
-                          <a:noFill/>
-                          <a:ln w="9525">
-                            <a:noFill/>
-                            <a:miter lim="800000"/>
-                            <a:headEnd/>
-                            <a:tailEnd/>
-                          </a:ln>
-                        </wps:spPr>
-                        <wps:txbx>
-                          <w:txbxContent>
-                            <w:p>
-                              <w:pPr>
-                                <w:pStyle w:val="Nessunaspaziatura"/>
-                                <w:jc w:val="center"/>
-                                <w:rPr>
-                                  <w:rFonts w:ascii="Times New Roman" w:hAnsi="Times New Roman" w:cs="Times New Roman"/>
-                                  <w:sz w:val="18"/>
-                                  <w:szCs w:val="18"/>
-                                </w:rPr>
-                              </w:pPr>
-                              <w:r>
-                                <w:rPr>
-                                  <w:rFonts w:ascii="Times New Roman" w:hAnsi="Times New Roman" w:cs="Times New Roman"/>
-                                  <w:sz w:val="18"/>
-                                  <w:szCs w:val="18"/>
-                                </w:rPr>
-                                <w:t>1</w:t>
-                              </w:r>
-                            </w:p>
-                            <w:p>
-                              <w:pPr>
-                                <w:pStyle w:val="Nessunaspaziatura"/>
-                                <w:jc w:val="center"/>
-                                <w:rPr>
-                                  <w:rFonts w:ascii="Times New Roman" w:hAnsi="Times New Roman" w:cs="Times New Roman"/>
-                                  <w:sz w:val="18"/>
-                                  <w:szCs w:val="18"/>
-                                </w:rPr>
-                              </w:pPr>
-                              <w:r>
-                                <w:rPr>
-                                  <w:rFonts w:ascii="Times New Roman" w:hAnsi="Times New Roman" w:cs="Times New Roman"/>
-                                  <w:sz w:val="18"/>
-                                  <w:szCs w:val="18"/>
-                                </w:rPr>
-                                <w:t xml:space="preserve">Quite severe </w:t>
-                              </w:r>
-                              <w:r>
-                                <w:rPr>
-                                  <w:rFonts w:ascii="Times New Roman" w:hAnsi="Times New Roman" w:cs="Times New Roman"/>
-                                  <w:sz w:val="18"/>
-                                  <w:szCs w:val="18"/>
-                                </w:rPr>
-                                <w:t>issues</w:t>
-                              </w:r>
-                            </w:p>
-                            <w:p>
-                              <w:pPr>
-                                <w:pStyle w:val="Nessunaspaziatura"/>
-                                <w:jc w:val="center"/>
-                                <w:rPr>
-                                  <w:rFonts w:ascii="Times New Roman" w:hAnsi="Times New Roman" w:cs="Times New Roman"/>
-                                  <w:sz w:val="18"/>
-                                  <w:szCs w:val="18"/>
-                                </w:rPr>
-                              </w:pPr>
-                              <w:r>
-                                <w:rPr>
-                                  <w:rFonts w:ascii="Times New Roman" w:hAnsi="Times New Roman" w:cs="Times New Roman"/>
-                                  <w:sz w:val="18"/>
-                                  <w:szCs w:val="18"/>
-                                </w:rPr>
-                                <w:t>de</w:t>
-                              </w:r>
-                              <w:r>
-                                <w:rPr>
-                                  <w:rFonts w:ascii="Times New Roman" w:hAnsi="Times New Roman" w:cs="Times New Roman"/>
-                                  <w:sz w:val="18"/>
-                                  <w:szCs w:val="18"/>
-                                </w:rPr>
-                                <w:t>t</w:t>
-                              </w:r>
-                              <w:r>
-                                <w:rPr>
-                                  <w:rFonts w:ascii="Times New Roman" w:hAnsi="Times New Roman" w:cs="Times New Roman"/>
-                                  <w:sz w:val="18"/>
-                                  <w:szCs w:val="18"/>
-                                </w:rPr>
-                                <w:t>ected</w:t>
-                              </w:r>
-                            </w:p>
-                            <w:p>
-                              <w:pPr>
-                                <w:pStyle w:val="Nessunaspaziatura"/>
-                              </w:pPr>
-                            </w:p>
-                            <w:p/>
-                          </w:txbxContent>
-                        </wps:txbx>
-                        <wps:bodyPr rot="0" vert="horz" wrap="square" lIns="91440" tIns="45720" rIns="91440" bIns="45720" anchor="ctr" anchorCtr="0">
-                          <a:noAutofit/>
-                        </wps:bodyPr>
-                      </wps:wsp>
-                      <wps:wsp>
-                        <wps:cNvPr id="3" name="Casella di testo 3"/>
-                        <wps:cNvSpPr txBox="1">
-                          <a:spLocks noChangeArrowheads="1"/>
-                        </wps:cNvSpPr>
-                        <wps:spPr bwMode="auto">
-                          <a:xfrm>
-                            <a:off x="2000250" y="1301750"/>
-                            <a:ext cx="876300" cy="590550"/>
-                          </a:xfrm>
-                          <a:prstGeom prst="rect">
-                            <a:avLst/>
-                          </a:prstGeom>
-                          <a:noFill/>
-                          <a:ln w="9525">
-                            <a:noFill/>
-                            <a:miter lim="800000"/>
-                            <a:headEnd/>
-                            <a:tailEnd/>
-                          </a:ln>
-                        </wps:spPr>
-                        <wps:txbx>
-                          <w:txbxContent>
-                            <w:p>
-                              <w:pPr>
-                                <w:pStyle w:val="Nessunaspaziatura"/>
-                                <w:jc w:val="center"/>
-                                <w:rPr>
-                                  <w:rFonts w:ascii="Times New Roman" w:hAnsi="Times New Roman" w:cs="Times New Roman"/>
-                                  <w:sz w:val="18"/>
-                                  <w:szCs w:val="18"/>
-                                </w:rPr>
-                              </w:pPr>
-                              <w:r>
-                                <w:rPr>
-                                  <w:rFonts w:ascii="Times New Roman" w:hAnsi="Times New Roman" w:cs="Times New Roman"/>
-                                  <w:sz w:val="18"/>
-                                  <w:szCs w:val="18"/>
-                                </w:rPr>
-                                <w:t>2</w:t>
-                              </w:r>
-                            </w:p>
-                            <w:p>
-                              <w:pPr>
-                                <w:pStyle w:val="Nessunaspaziatura"/>
-                                <w:jc w:val="center"/>
-                                <w:rPr>
-                                  <w:rFonts w:ascii="Times New Roman" w:hAnsi="Times New Roman" w:cs="Times New Roman"/>
-                                  <w:sz w:val="18"/>
-                                  <w:szCs w:val="18"/>
-                                </w:rPr>
-                              </w:pPr>
-                              <w:r>
-                                <w:rPr>
-                                  <w:rFonts w:ascii="Times New Roman" w:hAnsi="Times New Roman" w:cs="Times New Roman"/>
-                                  <w:sz w:val="18"/>
-                                  <w:szCs w:val="18"/>
-                                </w:rPr>
-                                <w:t>Small</w:t>
-                              </w:r>
-                              <w:r>
-                                <w:rPr>
-                                  <w:rFonts w:ascii="Times New Roman" w:hAnsi="Times New Roman" w:cs="Times New Roman"/>
-                                  <w:sz w:val="18"/>
-                                  <w:szCs w:val="18"/>
-                                </w:rPr>
-                                <w:t xml:space="preserve"> issues detected</w:t>
-                              </w:r>
-                            </w:p>
-                            <w:p>
-                              <w:pPr>
-                                <w:pStyle w:val="Nessunaspaziatura"/>
-                              </w:pPr>
-                            </w:p>
-                            <w:p/>
-                          </w:txbxContent>
-                        </wps:txbx>
-                        <wps:bodyPr rot="0" vert="horz" wrap="square" lIns="91440" tIns="45720" rIns="91440" bIns="45720" anchor="ctr" anchorCtr="0">
-                          <a:noAutofit/>
-                        </wps:bodyPr>
-                      </wps:wsp>
-                      <wps:wsp>
-                        <wps:cNvPr id="4" name="Casella di testo 4"/>
-                        <wps:cNvSpPr txBox="1">
-                          <a:spLocks noChangeArrowheads="1"/>
-                        </wps:cNvSpPr>
-                        <wps:spPr bwMode="auto">
-                          <a:xfrm>
-                            <a:off x="2876550" y="1301750"/>
-                            <a:ext cx="876300" cy="641350"/>
+                            <a:off x="165100" y="958850"/>
+                            <a:ext cx="927100" cy="647699"/>
                           </a:xfrm>
                           <a:prstGeom prst="rect">
                             <a:avLst/>
@@ -2272,7 +2669,7 @@
                                   <w:szCs w:val="18"/>
                                   <w:lang w:val="en-CA"/>
                                 </w:rPr>
-                                <w:t>3</w:t>
+                                <w:t>0</w:t>
                               </w:r>
                             </w:p>
                             <w:p>
@@ -2280,6 +2677,9 @@
                                 <w:pStyle w:val="Nessunaspaziatura"/>
                                 <w:jc w:val="center"/>
                                 <w:rPr>
+                                  <w:rFonts w:ascii="Times New Roman" w:hAnsi="Times New Roman" w:cs="Times New Roman"/>
+                                  <w:sz w:val="18"/>
+                                  <w:szCs w:val="18"/>
                                   <w:lang w:val="en-CA"/>
                                 </w:rPr>
                               </w:pPr>
@@ -2290,7 +2690,28 @@
                                   <w:szCs w:val="18"/>
                                   <w:lang w:val="en-CA"/>
                                 </w:rPr>
-                                <w:t>No issues detected, quite s</w:t>
+                                <w:t>Severe issues</w:t>
+                              </w:r>
+                            </w:p>
+                            <w:p>
+                              <w:pPr>
+                                <w:pStyle w:val="Nessunaspaziatura"/>
+                                <w:jc w:val="center"/>
+                                <w:rPr>
+                                  <w:rFonts w:ascii="Times New Roman" w:hAnsi="Times New Roman" w:cs="Times New Roman"/>
+                                  <w:sz w:val="18"/>
+                                  <w:szCs w:val="18"/>
+                                  <w:lang w:val="en-CA"/>
+                                </w:rPr>
+                              </w:pPr>
+                              <w:r>
+                                <w:rPr>
+                                  <w:rFonts w:ascii="Times New Roman" w:hAnsi="Times New Roman" w:cs="Times New Roman"/>
+                                  <w:sz w:val="18"/>
+                                  <w:szCs w:val="18"/>
+                                  <w:lang w:val="en-CA"/>
+                                </w:rPr>
+                                <w:t xml:space="preserve">and </w:t>
                               </w:r>
                               <w:r>
                                 <w:rPr>
@@ -2299,8 +2720,25 @@
                                   <w:szCs w:val="18"/>
                                   <w:lang w:val="en-CA"/>
                                 </w:rPr>
-                                <w:t>atisfied</w:t>
+                                <w:t xml:space="preserve">severe </w:t>
                               </w:r>
+                              <w:r>
+                                <w:rPr>
+                                  <w:rFonts w:ascii="Times New Roman" w:hAnsi="Times New Roman" w:cs="Times New Roman"/>
+                                  <w:sz w:val="18"/>
+                                  <w:szCs w:val="18"/>
+                                  <w:lang w:val="en-CA"/>
+                                </w:rPr>
+                                <w:t>violations</w:t>
+                              </w:r>
+                            </w:p>
+                            <w:p>
+                              <w:pPr>
+                                <w:pStyle w:val="Nessunaspaziatura"/>
+                                <w:rPr>
+                                  <w:lang w:val="en-CA"/>
+                                </w:rPr>
+                              </w:pPr>
                             </w:p>
                             <w:p>
                               <w:pPr>
@@ -2315,354 +2753,465 @@
                           <a:noAutofit/>
                         </wps:bodyPr>
                       </wps:wsp>
-                      <wps:wsp>
-                        <wps:cNvPr id="5" name="Casella di testo 5"/>
-                        <wps:cNvSpPr txBox="1">
-                          <a:spLocks noChangeArrowheads="1"/>
-                        </wps:cNvSpPr>
-                        <wps:spPr bwMode="auto">
-                          <a:xfrm>
-                            <a:off x="3765550" y="1301750"/>
-                            <a:ext cx="876300" cy="590550"/>
-                          </a:xfrm>
-                          <a:prstGeom prst="rect">
-                            <a:avLst/>
-                          </a:prstGeom>
-                          <a:noFill/>
-                          <a:ln w="9525">
-                            <a:noFill/>
-                            <a:miter lim="800000"/>
-                            <a:headEnd/>
-                            <a:tailEnd/>
-                          </a:ln>
-                        </wps:spPr>
-                        <wps:txbx>
-                          <w:txbxContent>
-                            <w:p>
-                              <w:pPr>
-                                <w:pStyle w:val="Nessunaspaziatura"/>
-                                <w:jc w:val="center"/>
-                                <w:rPr>
-                                  <w:rFonts w:ascii="Times New Roman" w:hAnsi="Times New Roman" w:cs="Times New Roman"/>
-                                  <w:sz w:val="18"/>
-                                  <w:szCs w:val="18"/>
-                                </w:rPr>
-                              </w:pPr>
-                              <w:r>
-                                <w:rPr>
-                                  <w:rFonts w:ascii="Times New Roman" w:hAnsi="Times New Roman" w:cs="Times New Roman"/>
-                                  <w:sz w:val="18"/>
-                                  <w:szCs w:val="18"/>
-                                </w:rPr>
-                                <w:t>4</w:t>
-                              </w:r>
-                            </w:p>
-                            <w:p>
-                              <w:pPr>
-                                <w:pStyle w:val="Nessunaspaziatura"/>
-                                <w:jc w:val="center"/>
-                                <w:rPr>
-                                  <w:rFonts w:ascii="Times New Roman" w:hAnsi="Times New Roman" w:cs="Times New Roman"/>
-                                  <w:sz w:val="18"/>
-                                  <w:szCs w:val="18"/>
-                                </w:rPr>
-                              </w:pPr>
-                              <w:r>
-                                <w:rPr>
-                                  <w:rFonts w:ascii="Times New Roman" w:hAnsi="Times New Roman" w:cs="Times New Roman"/>
-                                  <w:sz w:val="18"/>
-                                  <w:szCs w:val="18"/>
-                                </w:rPr>
-                                <w:t>Extremely satisfied</w:t>
-                              </w:r>
-                            </w:p>
-                            <w:p>
-                              <w:pPr>
-                                <w:pStyle w:val="Nessunaspaziatura"/>
-                              </w:pPr>
-                            </w:p>
-                            <w:p/>
-                          </w:txbxContent>
-                        </wps:txbx>
-                        <wps:bodyPr rot="0" vert="horz" wrap="square" lIns="91440" tIns="45720" rIns="91440" bIns="45720" anchor="ctr" anchorCtr="0">
-                          <a:noAutofit/>
-                        </wps:bodyPr>
-                      </wps:wsp>
                     </wpg:wgp>
                   </a:graphicData>
                 </a:graphic>
-                <wp14:sizeRelV relativeFrom="margin">
-                  <wp14:pctHeight>0</wp14:pctHeight>
-                </wp14:sizeRelV>
               </wp:anchor>
             </w:drawing>
           </mc:Choice>
           <mc:Fallback>
             <w:pict>
-              <v:group w14:anchorId="5FE3164C" id="Gruppo 8" o:spid="_x0000_s1026" style="position:absolute;margin-left:-.2pt;margin-top:22.6pt;width:375pt;height:153.5pt;z-index:251659264;mso-height-relative:margin" coordsize="47625,19494" o:gfxdata="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">
-                <v:shapetype id="_x0000_t75" coordsize="21600,21600" o:spt="75" o:preferrelative="t" path="m@4@5l@4@11@9@11@9@5xe" filled="f" stroked="f">
-                  <v:stroke joinstyle="miter"/>
-                  <v:formulas>
-                    <v:f eqn="if lineDrawn pixelLineWidth 0"/>
-                    <v:f eqn="sum @0 1 0"/>
-                    <v:f eqn="sum 0 0 @1"/>
-                    <v:f eqn="prod @2 1 2"/>
-                    <v:f eqn="prod @3 21600 pixelWidth"/>
-                    <v:f eqn="prod @3 21600 pixelHeight"/>
-                    <v:f eqn="sum @0 0 1"/>
-                    <v:f eqn="prod @6 1 2"/>
-                    <v:f eqn="prod @7 21600 pixelWidth"/>
-                    <v:f eqn="sum @8 21600 0"/>
-                    <v:f eqn="prod @7 21600 pixelHeight"/>
-                    <v:f eqn="sum @10 21600 0"/>
-                  </v:formulas>
-                  <v:path o:extrusionok="f" gradientshapeok="t" o:connecttype="rect"/>
-                  <o:lock v:ext="edit" aspectratio="t"/>
-                </v:shapetype>
-                <v:shape id="Immagine 1" o:spid="_x0000_s1027" type="#_x0000_t75" style="position:absolute;width:47625;height:19431;visibility:visible;mso-wrap-style:square" o:gfxdata="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">
-                  <v:imagedata r:id="rId6" o:title="" croptop="16977f" cropbottom="10361f"/>
-                </v:shape>
-                <v:shapetype id="_x0000_t202" coordsize="21600,21600" o:spt="202" path="m,l,21600r21600,l21600,xe">
-                  <v:stroke joinstyle="miter"/>
-                  <v:path gradientshapeok="t" o:connecttype="rect"/>
-                </v:shapetype>
-                <v:shape id="Casella di testo 2" o:spid="_x0000_s1028" type="#_x0000_t202" style="position:absolute;left:1841;top:13017;width:9271;height:5906;visibility:visible;mso-wrap-style:square;v-text-anchor:middle" o:gfxdata="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" filled="f" stroked="f">
-                  <v:textbox>
-                    <w:txbxContent>
-                      <w:p>
-                        <w:pPr>
-                          <w:pStyle w:val="Nessunaspaziatura"/>
-                          <w:jc w:val="center"/>
-                          <w:rPr>
-                            <w:rFonts w:ascii="Times New Roman" w:hAnsi="Times New Roman" w:cs="Times New Roman"/>
-                            <w:sz w:val="18"/>
-                            <w:szCs w:val="18"/>
-                          </w:rPr>
-                        </w:pPr>
-                        <w:r>
-                          <w:rPr>
-                            <w:rFonts w:ascii="Times New Roman" w:hAnsi="Times New Roman" w:cs="Times New Roman"/>
-                            <w:sz w:val="18"/>
-                            <w:szCs w:val="18"/>
-                          </w:rPr>
-                          <w:t>0</w:t>
-                        </w:r>
-                      </w:p>
-                      <w:p>
-                        <w:pPr>
-                          <w:pStyle w:val="Nessunaspaziatura"/>
-                          <w:jc w:val="center"/>
-                          <w:rPr>
-                            <w:rFonts w:ascii="Times New Roman" w:hAnsi="Times New Roman" w:cs="Times New Roman"/>
-                            <w:sz w:val="18"/>
-                            <w:szCs w:val="18"/>
-                          </w:rPr>
-                        </w:pPr>
-                        <w:r>
-                          <w:rPr>
-                            <w:rFonts w:ascii="Times New Roman" w:hAnsi="Times New Roman" w:cs="Times New Roman"/>
-                            <w:sz w:val="18"/>
-                            <w:szCs w:val="18"/>
-                          </w:rPr>
-                          <w:t>Severe issues</w:t>
-                        </w:r>
-                      </w:p>
-                      <w:p>
-                        <w:pPr>
-                          <w:pStyle w:val="Nessunaspaziatura"/>
-                          <w:jc w:val="center"/>
-                          <w:rPr>
-                            <w:rFonts w:ascii="Times New Roman" w:hAnsi="Times New Roman" w:cs="Times New Roman"/>
-                            <w:sz w:val="18"/>
-                            <w:szCs w:val="18"/>
-                          </w:rPr>
-                        </w:pPr>
-                        <w:r>
-                          <w:rPr>
-                            <w:rFonts w:ascii="Times New Roman" w:hAnsi="Times New Roman" w:cs="Times New Roman"/>
-                            <w:sz w:val="18"/>
-                            <w:szCs w:val="18"/>
-                          </w:rPr>
-                          <w:t>de</w:t>
-                        </w:r>
-                        <w:r>
-                          <w:rPr>
-                            <w:rFonts w:ascii="Times New Roman" w:hAnsi="Times New Roman" w:cs="Times New Roman"/>
-                            <w:sz w:val="18"/>
-                            <w:szCs w:val="18"/>
-                          </w:rPr>
-                          <w:t>t</w:t>
-                        </w:r>
-                        <w:r>
-                          <w:rPr>
-                            <w:rFonts w:ascii="Times New Roman" w:hAnsi="Times New Roman" w:cs="Times New Roman"/>
-                            <w:sz w:val="18"/>
-                            <w:szCs w:val="18"/>
-                          </w:rPr>
-                          <w:t>ected</w:t>
-                        </w:r>
-                      </w:p>
-                      <w:p>
-                        <w:pPr>
-                          <w:pStyle w:val="Nessunaspaziatura"/>
-                        </w:pPr>
-                      </w:p>
-                      <w:p/>
-                    </w:txbxContent>
-                  </v:textbox>
-                </v:shape>
-                <v:shape id="Casella di testo 2" o:spid="_x0000_s1029" type="#_x0000_t202" style="position:absolute;left:10985;top:13017;width:9017;height:6477;visibility:visible;mso-wrap-style:square;v-text-anchor:middle" o:gfxdata="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" filled="f" stroked="f">
-                  <v:textbox>
-                    <w:txbxContent>
-                      <w:p>
-                        <w:pPr>
-                          <w:pStyle w:val="Nessunaspaziatura"/>
-                          <w:jc w:val="center"/>
-                          <w:rPr>
-                            <w:rFonts w:ascii="Times New Roman" w:hAnsi="Times New Roman" w:cs="Times New Roman"/>
-                            <w:sz w:val="18"/>
-                            <w:szCs w:val="18"/>
-                          </w:rPr>
-                        </w:pPr>
-                        <w:r>
-                          <w:rPr>
-                            <w:rFonts w:ascii="Times New Roman" w:hAnsi="Times New Roman" w:cs="Times New Roman"/>
-                            <w:sz w:val="18"/>
-                            <w:szCs w:val="18"/>
-                          </w:rPr>
-                          <w:t>1</w:t>
-                        </w:r>
-                      </w:p>
-                      <w:p>
-                        <w:pPr>
-                          <w:pStyle w:val="Nessunaspaziatura"/>
-                          <w:jc w:val="center"/>
-                          <w:rPr>
-                            <w:rFonts w:ascii="Times New Roman" w:hAnsi="Times New Roman" w:cs="Times New Roman"/>
-                            <w:sz w:val="18"/>
-                            <w:szCs w:val="18"/>
-                          </w:rPr>
-                        </w:pPr>
-                        <w:r>
-                          <w:rPr>
-                            <w:rFonts w:ascii="Times New Roman" w:hAnsi="Times New Roman" w:cs="Times New Roman"/>
-                            <w:sz w:val="18"/>
-                            <w:szCs w:val="18"/>
-                          </w:rPr>
-                          <w:t xml:space="preserve">Quite severe </w:t>
-                        </w:r>
-                        <w:r>
-                          <w:rPr>
-                            <w:rFonts w:ascii="Times New Roman" w:hAnsi="Times New Roman" w:cs="Times New Roman"/>
-                            <w:sz w:val="18"/>
-                            <w:szCs w:val="18"/>
-                          </w:rPr>
-                          <w:t>issues</w:t>
-                        </w:r>
-                      </w:p>
-                      <w:p>
-                        <w:pPr>
-                          <w:pStyle w:val="Nessunaspaziatura"/>
-                          <w:jc w:val="center"/>
-                          <w:rPr>
-                            <w:rFonts w:ascii="Times New Roman" w:hAnsi="Times New Roman" w:cs="Times New Roman"/>
-                            <w:sz w:val="18"/>
-                            <w:szCs w:val="18"/>
-                          </w:rPr>
-                        </w:pPr>
-                        <w:r>
-                          <w:rPr>
-                            <w:rFonts w:ascii="Times New Roman" w:hAnsi="Times New Roman" w:cs="Times New Roman"/>
-                            <w:sz w:val="18"/>
-                            <w:szCs w:val="18"/>
-                          </w:rPr>
-                          <w:t>de</w:t>
-                        </w:r>
-                        <w:r>
-                          <w:rPr>
-                            <w:rFonts w:ascii="Times New Roman" w:hAnsi="Times New Roman" w:cs="Times New Roman"/>
-                            <w:sz w:val="18"/>
-                            <w:szCs w:val="18"/>
-                          </w:rPr>
-                          <w:t>t</w:t>
-                        </w:r>
-                        <w:r>
-                          <w:rPr>
-                            <w:rFonts w:ascii="Times New Roman" w:hAnsi="Times New Roman" w:cs="Times New Roman"/>
-                            <w:sz w:val="18"/>
-                            <w:szCs w:val="18"/>
-                          </w:rPr>
-                          <w:t>ected</w:t>
-                        </w:r>
-                      </w:p>
-                      <w:p>
-                        <w:pPr>
-                          <w:pStyle w:val="Nessunaspaziatura"/>
-                        </w:pPr>
-                      </w:p>
-                      <w:p/>
-                    </w:txbxContent>
-                  </v:textbox>
-                </v:shape>
-                <v:shape id="Casella di testo 3" o:spid="_x0000_s1030" type="#_x0000_t202" style="position:absolute;left:20002;top:13017;width:8763;height:5906;visibility:visible;mso-wrap-style:square;v-text-anchor:middle" o:gfxdata="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" filled="f" stroked="f">
-                  <v:textbox>
-                    <w:txbxContent>
-                      <w:p>
-                        <w:pPr>
-                          <w:pStyle w:val="Nessunaspaziatura"/>
-                          <w:jc w:val="center"/>
-                          <w:rPr>
-                            <w:rFonts w:ascii="Times New Roman" w:hAnsi="Times New Roman" w:cs="Times New Roman"/>
-                            <w:sz w:val="18"/>
-                            <w:szCs w:val="18"/>
-                          </w:rPr>
-                        </w:pPr>
-                        <w:r>
-                          <w:rPr>
-                            <w:rFonts w:ascii="Times New Roman" w:hAnsi="Times New Roman" w:cs="Times New Roman"/>
-                            <w:sz w:val="18"/>
-                            <w:szCs w:val="18"/>
-                          </w:rPr>
-                          <w:t>2</w:t>
-                        </w:r>
-                      </w:p>
-                      <w:p>
-                        <w:pPr>
-                          <w:pStyle w:val="Nessunaspaziatura"/>
-                          <w:jc w:val="center"/>
-                          <w:rPr>
-                            <w:rFonts w:ascii="Times New Roman" w:hAnsi="Times New Roman" w:cs="Times New Roman"/>
-                            <w:sz w:val="18"/>
-                            <w:szCs w:val="18"/>
-                          </w:rPr>
-                        </w:pPr>
-                        <w:r>
-                          <w:rPr>
-                            <w:rFonts w:ascii="Times New Roman" w:hAnsi="Times New Roman" w:cs="Times New Roman"/>
-                            <w:sz w:val="18"/>
-                            <w:szCs w:val="18"/>
-                          </w:rPr>
-                          <w:t>Small</w:t>
-                        </w:r>
-                        <w:r>
-                          <w:rPr>
-                            <w:rFonts w:ascii="Times New Roman" w:hAnsi="Times New Roman" w:cs="Times New Roman"/>
-                            <w:sz w:val="18"/>
-                            <w:szCs w:val="18"/>
-                          </w:rPr>
-                          <w:t xml:space="preserve"> issues detected</w:t>
-                        </w:r>
-                      </w:p>
-                      <w:p>
-                        <w:pPr>
-                          <w:pStyle w:val="Nessunaspaziatura"/>
-                        </w:pPr>
-                      </w:p>
-                      <w:p/>
-                    </w:txbxContent>
-                  </v:textbox>
-                </v:shape>
-                <v:shape id="Casella di testo 4" o:spid="_x0000_s1031" type="#_x0000_t202" style="position:absolute;left:28765;top:13017;width:8763;height:6414;visibility:visible;mso-wrap-style:square;v-text-anchor:middle" o:gfxdata="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" filled="f" stroked="f">
+              <v:group w14:anchorId="0DC398D4" id="Gruppo 7" o:spid="_x0000_s1026" style="position:absolute;margin-left:83.3pt;margin-top:32.45pt;width:401.5pt;height:129.5pt;z-index:251661312" coordsize="50990,16446" o:gfxdata="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">
+                <v:group id="Gruppo 8" o:spid="_x0000_s1027" style="position:absolute;width:50990;height:16446" coordorigin="-1714,3423" coordsize="50990,16451" o:gfxdata="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">
+                  <v:shapetype id="_x0000_t75" coordsize="21600,21600" o:spt="75" o:preferrelative="t" path="m@4@5l@4@11@9@11@9@5xe" filled="f" stroked="f">
+                    <v:stroke joinstyle="miter"/>
+                    <v:formulas>
+                      <v:f eqn="if lineDrawn pixelLineWidth 0"/>
+                      <v:f eqn="sum @0 1 0"/>
+                      <v:f eqn="sum 0 0 @1"/>
+                      <v:f eqn="prod @2 1 2"/>
+                      <v:f eqn="prod @3 21600 pixelWidth"/>
+                      <v:f eqn="prod @3 21600 pixelHeight"/>
+                      <v:f eqn="sum @0 0 1"/>
+                      <v:f eqn="prod @6 1 2"/>
+                      <v:f eqn="prod @7 21600 pixelWidth"/>
+                      <v:f eqn="sum @8 21600 0"/>
+                      <v:f eqn="prod @7 21600 pixelHeight"/>
+                      <v:f eqn="sum @10 21600 0"/>
+                    </v:formulas>
+                    <v:path o:extrusionok="f" gradientshapeok="t" o:connecttype="rect"/>
+                    <o:lock v:ext="edit" aspectratio="t"/>
+                  </v:shapetype>
+                  <v:shape id="Immagine 1" o:spid="_x0000_s1028" type="#_x0000_t75" style="position:absolute;left:-1714;top:3423;width:50990;height:12584;visibility:visible;mso-wrap-style:square" o:gfxdata="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">
+                    <v:imagedata r:id="rId6" o:title=""/>
+                  </v:shape>
+                  <v:shapetype id="_x0000_t202" coordsize="21600,21600" o:spt="202" path="m,l,21600r21600,l21600,xe">
+                    <v:stroke joinstyle="miter"/>
+                    <v:path gradientshapeok="t" o:connecttype="rect"/>
+                  </v:shapetype>
+                  <v:shape id="Casella di testo 2" o:spid="_x0000_s1029" type="#_x0000_t202" style="position:absolute;left:7620;top:13017;width:9271;height:5906;visibility:visible;mso-wrap-style:square;v-text-anchor:middle" o:gfxdata="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" filled="f" stroked="f">
+                    <v:textbox>
+                      <w:txbxContent>
+                        <w:p>
+                          <w:pPr>
+                            <w:pStyle w:val="Nessunaspaziatura"/>
+                            <w:jc w:val="center"/>
+                            <w:rPr>
+                              <w:rFonts w:ascii="Times New Roman" w:hAnsi="Times New Roman" w:cs="Times New Roman"/>
+                              <w:sz w:val="18"/>
+                              <w:szCs w:val="18"/>
+                            </w:rPr>
+                          </w:pPr>
+                          <w:r>
+                            <w:rPr>
+                              <w:rFonts w:ascii="Times New Roman" w:hAnsi="Times New Roman" w:cs="Times New Roman"/>
+                              <w:sz w:val="18"/>
+                              <w:szCs w:val="18"/>
+                            </w:rPr>
+                            <w:t>1</w:t>
+                          </w:r>
+                        </w:p>
+                        <w:p>
+                          <w:pPr>
+                            <w:pStyle w:val="Nessunaspaziatura"/>
+                            <w:jc w:val="center"/>
+                            <w:rPr>
+                              <w:rFonts w:ascii="Times New Roman" w:hAnsi="Times New Roman" w:cs="Times New Roman"/>
+                              <w:sz w:val="18"/>
+                              <w:szCs w:val="18"/>
+                            </w:rPr>
+                          </w:pPr>
+                          <w:r>
+                            <w:rPr>
+                              <w:rFonts w:ascii="Times New Roman" w:hAnsi="Times New Roman" w:cs="Times New Roman"/>
+                              <w:sz w:val="18"/>
+                              <w:szCs w:val="18"/>
+                            </w:rPr>
+                            <w:t xml:space="preserve">Severe </w:t>
+                          </w:r>
+                          <w:proofErr w:type="spellStart"/>
+                          <w:r>
+                            <w:rPr>
+                              <w:rFonts w:ascii="Times New Roman" w:hAnsi="Times New Roman" w:cs="Times New Roman"/>
+                              <w:sz w:val="18"/>
+                              <w:szCs w:val="18"/>
+                            </w:rPr>
+                            <w:t>issues</w:t>
+                          </w:r>
+                          <w:proofErr w:type="spellEnd"/>
+                        </w:p>
+                        <w:p>
+                          <w:pPr>
+                            <w:pStyle w:val="Nessunaspaziatura"/>
+                            <w:jc w:val="center"/>
+                            <w:rPr>
+                              <w:rFonts w:ascii="Times New Roman" w:hAnsi="Times New Roman" w:cs="Times New Roman"/>
+                              <w:sz w:val="18"/>
+                              <w:szCs w:val="18"/>
+                            </w:rPr>
+                          </w:pPr>
+                          <w:proofErr w:type="spellStart"/>
+                          <w:r>
+                            <w:rPr>
+                              <w:rFonts w:ascii="Times New Roman" w:hAnsi="Times New Roman" w:cs="Times New Roman"/>
+                              <w:sz w:val="18"/>
+                              <w:szCs w:val="18"/>
+                            </w:rPr>
+                            <w:t>de</w:t>
+                          </w:r>
+                          <w:r>
+                            <w:rPr>
+                              <w:rFonts w:ascii="Times New Roman" w:hAnsi="Times New Roman" w:cs="Times New Roman"/>
+                              <w:sz w:val="18"/>
+                              <w:szCs w:val="18"/>
+                            </w:rPr>
+                            <w:t>t</w:t>
+                          </w:r>
+                          <w:r>
+                            <w:rPr>
+                              <w:rFonts w:ascii="Times New Roman" w:hAnsi="Times New Roman" w:cs="Times New Roman"/>
+                              <w:sz w:val="18"/>
+                              <w:szCs w:val="18"/>
+                            </w:rPr>
+                            <w:t>ected</w:t>
+                          </w:r>
+                          <w:proofErr w:type="spellEnd"/>
+                        </w:p>
+                        <w:p>
+                          <w:pPr>
+                            <w:pStyle w:val="Nessunaspaziatura"/>
+                          </w:pPr>
+                        </w:p>
+                        <w:p/>
+                      </w:txbxContent>
+                    </v:textbox>
+                  </v:shape>
+                  <v:shape id="Casella di testo 2" o:spid="_x0000_s1030" type="#_x0000_t202" style="position:absolute;left:15811;top:13017;width:9017;height:6477;visibility:visible;mso-wrap-style:square;v-text-anchor:middle" o:gfxdata="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" filled="f" stroked="f">
+                    <v:textbox>
+                      <w:txbxContent>
+                        <w:p>
+                          <w:pPr>
+                            <w:pStyle w:val="Nessunaspaziatura"/>
+                            <w:jc w:val="center"/>
+                            <w:rPr>
+                              <w:rFonts w:ascii="Times New Roman" w:hAnsi="Times New Roman" w:cs="Times New Roman"/>
+                              <w:sz w:val="18"/>
+                              <w:szCs w:val="18"/>
+                            </w:rPr>
+                          </w:pPr>
+                          <w:r>
+                            <w:rPr>
+                              <w:rFonts w:ascii="Times New Roman" w:hAnsi="Times New Roman" w:cs="Times New Roman"/>
+                              <w:sz w:val="18"/>
+                              <w:szCs w:val="18"/>
+                            </w:rPr>
+                            <w:t>2</w:t>
+                          </w:r>
+                        </w:p>
+                        <w:p>
+                          <w:pPr>
+                            <w:pStyle w:val="Nessunaspaziatura"/>
+                            <w:jc w:val="center"/>
+                            <w:rPr>
+                              <w:rFonts w:ascii="Times New Roman" w:hAnsi="Times New Roman" w:cs="Times New Roman"/>
+                              <w:sz w:val="18"/>
+                              <w:szCs w:val="18"/>
+                            </w:rPr>
+                          </w:pPr>
+                          <w:proofErr w:type="spellStart"/>
+                          <w:r>
+                            <w:rPr>
+                              <w:rFonts w:ascii="Times New Roman" w:hAnsi="Times New Roman" w:cs="Times New Roman"/>
+                              <w:sz w:val="18"/>
+                              <w:szCs w:val="18"/>
+                            </w:rPr>
+                            <w:t>Quite</w:t>
+                          </w:r>
+                          <w:proofErr w:type="spellEnd"/>
+                          <w:r>
+                            <w:rPr>
+                              <w:rFonts w:ascii="Times New Roman" w:hAnsi="Times New Roman" w:cs="Times New Roman"/>
+                              <w:sz w:val="18"/>
+                              <w:szCs w:val="18"/>
+                            </w:rPr>
+                            <w:t xml:space="preserve"> severe </w:t>
+                          </w:r>
+                          <w:proofErr w:type="spellStart"/>
+                          <w:r>
+                            <w:rPr>
+                              <w:rFonts w:ascii="Times New Roman" w:hAnsi="Times New Roman" w:cs="Times New Roman"/>
+                              <w:sz w:val="18"/>
+                              <w:szCs w:val="18"/>
+                            </w:rPr>
+                            <w:t>issues</w:t>
+                          </w:r>
+                          <w:proofErr w:type="spellEnd"/>
+                        </w:p>
+                        <w:p>
+                          <w:pPr>
+                            <w:pStyle w:val="Nessunaspaziatura"/>
+                            <w:jc w:val="center"/>
+                            <w:rPr>
+                              <w:rFonts w:ascii="Times New Roman" w:hAnsi="Times New Roman" w:cs="Times New Roman"/>
+                              <w:sz w:val="18"/>
+                              <w:szCs w:val="18"/>
+                            </w:rPr>
+                          </w:pPr>
+                          <w:proofErr w:type="spellStart"/>
+                          <w:r>
+                            <w:rPr>
+                              <w:rFonts w:ascii="Times New Roman" w:hAnsi="Times New Roman" w:cs="Times New Roman"/>
+                              <w:sz w:val="18"/>
+                              <w:szCs w:val="18"/>
+                            </w:rPr>
+                            <w:t>de</w:t>
+                          </w:r>
+                          <w:r>
+                            <w:rPr>
+                              <w:rFonts w:ascii="Times New Roman" w:hAnsi="Times New Roman" w:cs="Times New Roman"/>
+                              <w:sz w:val="18"/>
+                              <w:szCs w:val="18"/>
+                            </w:rPr>
+                            <w:t>t</w:t>
+                          </w:r>
+                          <w:r>
+                            <w:rPr>
+                              <w:rFonts w:ascii="Times New Roman" w:hAnsi="Times New Roman" w:cs="Times New Roman"/>
+                              <w:sz w:val="18"/>
+                              <w:szCs w:val="18"/>
+                            </w:rPr>
+                            <w:t>ected</w:t>
+                          </w:r>
+                          <w:proofErr w:type="spellEnd"/>
+                        </w:p>
+                        <w:p>
+                          <w:pPr>
+                            <w:pStyle w:val="Nessunaspaziatura"/>
+                          </w:pPr>
+                        </w:p>
+                        <w:p/>
+                      </w:txbxContent>
+                    </v:textbox>
+                  </v:shape>
+                  <v:shape id="Casella di testo 3" o:spid="_x0000_s1031" type="#_x0000_t202" style="position:absolute;left:23749;top:13014;width:8763;height:5905;visibility:visible;mso-wrap-style:square;v-text-anchor:middle" o:gfxdata="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" filled="f" stroked="f">
+                    <v:textbox>
+                      <w:txbxContent>
+                        <w:p>
+                          <w:pPr>
+                            <w:pStyle w:val="Nessunaspaziatura"/>
+                            <w:jc w:val="center"/>
+                            <w:rPr>
+                              <w:rFonts w:ascii="Times New Roman" w:hAnsi="Times New Roman" w:cs="Times New Roman"/>
+                              <w:sz w:val="18"/>
+                              <w:szCs w:val="18"/>
+                            </w:rPr>
+                          </w:pPr>
+                          <w:r>
+                            <w:rPr>
+                              <w:rFonts w:ascii="Times New Roman" w:hAnsi="Times New Roman" w:cs="Times New Roman"/>
+                              <w:sz w:val="18"/>
+                              <w:szCs w:val="18"/>
+                            </w:rPr>
+                            <w:t>3</w:t>
+                          </w:r>
+                        </w:p>
+                        <w:p>
+                          <w:pPr>
+                            <w:pStyle w:val="Nessunaspaziatura"/>
+                            <w:jc w:val="center"/>
+                            <w:rPr>
+                              <w:rFonts w:ascii="Times New Roman" w:hAnsi="Times New Roman" w:cs="Times New Roman"/>
+                              <w:sz w:val="18"/>
+                              <w:szCs w:val="18"/>
+                            </w:rPr>
+                          </w:pPr>
+                          <w:r>
+                            <w:rPr>
+                              <w:rFonts w:ascii="Times New Roman" w:hAnsi="Times New Roman" w:cs="Times New Roman"/>
+                              <w:sz w:val="18"/>
+                              <w:szCs w:val="18"/>
+                            </w:rPr>
+                            <w:t>Small</w:t>
+                          </w:r>
+                          <w:r>
+                            <w:rPr>
+                              <w:rFonts w:ascii="Times New Roman" w:hAnsi="Times New Roman" w:cs="Times New Roman"/>
+                              <w:sz w:val="18"/>
+                              <w:szCs w:val="18"/>
+                            </w:rPr>
+                            <w:t xml:space="preserve"> </w:t>
+                          </w:r>
+                          <w:proofErr w:type="spellStart"/>
+                          <w:r>
+                            <w:rPr>
+                              <w:rFonts w:ascii="Times New Roman" w:hAnsi="Times New Roman" w:cs="Times New Roman"/>
+                              <w:sz w:val="18"/>
+                              <w:szCs w:val="18"/>
+                            </w:rPr>
+                            <w:t>issues</w:t>
+                          </w:r>
+                          <w:proofErr w:type="spellEnd"/>
+                          <w:r>
+                            <w:rPr>
+                              <w:rFonts w:ascii="Times New Roman" w:hAnsi="Times New Roman" w:cs="Times New Roman"/>
+                              <w:sz w:val="18"/>
+                              <w:szCs w:val="18"/>
+                            </w:rPr>
+                            <w:t xml:space="preserve"> </w:t>
+                          </w:r>
+                          <w:proofErr w:type="spellStart"/>
+                          <w:r>
+                            <w:rPr>
+                              <w:rFonts w:ascii="Times New Roman" w:hAnsi="Times New Roman" w:cs="Times New Roman"/>
+                              <w:sz w:val="18"/>
+                              <w:szCs w:val="18"/>
+                            </w:rPr>
+                            <w:t>detected</w:t>
+                          </w:r>
+                          <w:proofErr w:type="spellEnd"/>
+                        </w:p>
+                        <w:p>
+                          <w:pPr>
+                            <w:pStyle w:val="Nessunaspaziatura"/>
+                          </w:pPr>
+                        </w:p>
+                        <w:p/>
+                      </w:txbxContent>
+                    </v:textbox>
+                  </v:shape>
+                  <v:shape id="Casella di testo 4" o:spid="_x0000_s1032" type="#_x0000_t202" style="position:absolute;left:31496;top:13014;width:9525;height:6861;visibility:visible;mso-wrap-style:square;v-text-anchor:middle" o:gfxdata="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" filled="f" stroked="f">
+                    <v:textbox>
+                      <w:txbxContent>
+                        <w:p>
+                          <w:pPr>
+                            <w:pStyle w:val="Nessunaspaziatura"/>
+                            <w:jc w:val="center"/>
+                            <w:rPr>
+                              <w:rFonts w:ascii="Times New Roman" w:hAnsi="Times New Roman" w:cs="Times New Roman"/>
+                              <w:sz w:val="18"/>
+                              <w:szCs w:val="18"/>
+                              <w:lang w:val="en-CA"/>
+                            </w:rPr>
+                          </w:pPr>
+                          <w:r>
+                            <w:rPr>
+                              <w:rFonts w:ascii="Times New Roman" w:hAnsi="Times New Roman" w:cs="Times New Roman"/>
+                              <w:sz w:val="18"/>
+                              <w:szCs w:val="18"/>
+                              <w:lang w:val="en-CA"/>
+                            </w:rPr>
+                            <w:t>4</w:t>
+                          </w:r>
+                        </w:p>
+                        <w:p>
+                          <w:pPr>
+                            <w:pStyle w:val="Nessunaspaziatura"/>
+                            <w:jc w:val="center"/>
+                            <w:rPr>
+                              <w:lang w:val="en-CA"/>
+                            </w:rPr>
+                          </w:pPr>
+                          <w:r>
+                            <w:rPr>
+                              <w:rFonts w:ascii="Times New Roman" w:hAnsi="Times New Roman" w:cs="Times New Roman"/>
+                              <w:sz w:val="18"/>
+                              <w:szCs w:val="18"/>
+                              <w:lang w:val="en-CA"/>
+                            </w:rPr>
+                            <w:t>No issues detected</w:t>
+                          </w:r>
+                          <w:r>
+                            <w:rPr>
+                              <w:rFonts w:ascii="Times New Roman" w:hAnsi="Times New Roman" w:cs="Times New Roman"/>
+                              <w:sz w:val="18"/>
+                              <w:szCs w:val="18"/>
+                              <w:lang w:val="en-CA"/>
+                            </w:rPr>
+                            <w:t>, with imperfections</w:t>
+                          </w:r>
+                        </w:p>
+                        <w:p>
+                          <w:pPr>
+                            <w:rPr>
+                              <w:lang w:val="en-CA"/>
+                            </w:rPr>
+                          </w:pPr>
+                        </w:p>
+                      </w:txbxContent>
+                    </v:textbox>
+                  </v:shape>
+                  <v:shape id="Casella di testo 5" o:spid="_x0000_s1033" type="#_x0000_t202" style="position:absolute;left:39751;top:13017;width:8763;height:5906;visibility:visible;mso-wrap-style:square;v-text-anchor:middle" o:gfxdata="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" filled="f" stroked="f">
+                    <v:textbox>
+                      <w:txbxContent>
+                        <w:p>
+                          <w:pPr>
+                            <w:pStyle w:val="Nessunaspaziatura"/>
+                            <w:jc w:val="center"/>
+                            <w:rPr>
+                              <w:rFonts w:ascii="Times New Roman" w:hAnsi="Times New Roman" w:cs="Times New Roman"/>
+                              <w:sz w:val="18"/>
+                              <w:szCs w:val="18"/>
+                            </w:rPr>
+                          </w:pPr>
+                          <w:r>
+                            <w:rPr>
+                              <w:rFonts w:ascii="Times New Roman" w:hAnsi="Times New Roman" w:cs="Times New Roman"/>
+                              <w:sz w:val="18"/>
+                              <w:szCs w:val="18"/>
+                            </w:rPr>
+                            <w:t>5</w:t>
+                          </w:r>
+                        </w:p>
+                        <w:p>
+                          <w:pPr>
+                            <w:pStyle w:val="Nessunaspaziatura"/>
+                            <w:jc w:val="center"/>
+                            <w:rPr>
+                              <w:rFonts w:ascii="Times New Roman" w:hAnsi="Times New Roman" w:cs="Times New Roman"/>
+                              <w:sz w:val="18"/>
+                              <w:szCs w:val="18"/>
+                            </w:rPr>
+                          </w:pPr>
+                          <w:proofErr w:type="spellStart"/>
+                          <w:r>
+                            <w:rPr>
+                              <w:rFonts w:ascii="Times New Roman" w:hAnsi="Times New Roman" w:cs="Times New Roman"/>
+                              <w:sz w:val="18"/>
+                              <w:szCs w:val="18"/>
+                            </w:rPr>
+                            <w:t>Extremely</w:t>
+                          </w:r>
+                          <w:proofErr w:type="spellEnd"/>
+                          <w:r>
+                            <w:rPr>
+                              <w:rFonts w:ascii="Times New Roman" w:hAnsi="Times New Roman" w:cs="Times New Roman"/>
+                              <w:sz w:val="18"/>
+                              <w:szCs w:val="18"/>
+                            </w:rPr>
+                            <w:t xml:space="preserve"> </w:t>
+                          </w:r>
+                          <w:proofErr w:type="spellStart"/>
+                          <w:r>
+                            <w:rPr>
+                              <w:rFonts w:ascii="Times New Roman" w:hAnsi="Times New Roman" w:cs="Times New Roman"/>
+                              <w:sz w:val="18"/>
+                              <w:szCs w:val="18"/>
+                            </w:rPr>
+                            <w:t>satisfied</w:t>
+                          </w:r>
+                          <w:proofErr w:type="spellEnd"/>
+                        </w:p>
+                        <w:p>
+                          <w:pPr>
+                            <w:pStyle w:val="Nessunaspaziatura"/>
+                          </w:pPr>
+                        </w:p>
+                        <w:p/>
+                      </w:txbxContent>
+                    </v:textbox>
+                  </v:shape>
+                </v:group>
+                <v:shape id="Casella di testo 2" o:spid="_x0000_s1034" type="#_x0000_t202" style="position:absolute;left:1651;top:9588;width:9271;height:6477;visibility:visible;mso-wrap-style:square;v-text-anchor:middle" o:gfxdata="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" filled="f" stroked="f">
                   <v:textbox>
                     <w:txbxContent>
                       <w:p>
@@ -2683,7 +3232,7 @@
                             <w:szCs w:val="18"/>
                             <w:lang w:val="en-CA"/>
                           </w:rPr>
-                          <w:t>3</w:t>
+                          <w:t>0</w:t>
                         </w:r>
                       </w:p>
                       <w:p>
@@ -2691,6 +3240,9 @@
                           <w:pStyle w:val="Nessunaspaziatura"/>
                           <w:jc w:val="center"/>
                           <w:rPr>
+                            <w:rFonts w:ascii="Times New Roman" w:hAnsi="Times New Roman" w:cs="Times New Roman"/>
+                            <w:sz w:val="18"/>
+                            <w:szCs w:val="18"/>
                             <w:lang w:val="en-CA"/>
                           </w:rPr>
                         </w:pPr>
@@ -2701,7 +3253,28 @@
                             <w:szCs w:val="18"/>
                             <w:lang w:val="en-CA"/>
                           </w:rPr>
-                          <w:t>No issues detected, quite s</w:t>
+                          <w:t>Severe issues</w:t>
+                        </w:r>
+                      </w:p>
+                      <w:p>
+                        <w:pPr>
+                          <w:pStyle w:val="Nessunaspaziatura"/>
+                          <w:jc w:val="center"/>
+                          <w:rPr>
+                            <w:rFonts w:ascii="Times New Roman" w:hAnsi="Times New Roman" w:cs="Times New Roman"/>
+                            <w:sz w:val="18"/>
+                            <w:szCs w:val="18"/>
+                            <w:lang w:val="en-CA"/>
+                          </w:rPr>
+                        </w:pPr>
+                        <w:r>
+                          <w:rPr>
+                            <w:rFonts w:ascii="Times New Roman" w:hAnsi="Times New Roman" w:cs="Times New Roman"/>
+                            <w:sz w:val="18"/>
+                            <w:szCs w:val="18"/>
+                            <w:lang w:val="en-CA"/>
+                          </w:rPr>
+                          <w:t xml:space="preserve">and </w:t>
                         </w:r>
                         <w:r>
                           <w:rPr>
@@ -2710,8 +3283,25 @@
                             <w:szCs w:val="18"/>
                             <w:lang w:val="en-CA"/>
                           </w:rPr>
-                          <w:t>atisfied</w:t>
+                          <w:t xml:space="preserve">severe </w:t>
                         </w:r>
+                        <w:r>
+                          <w:rPr>
+                            <w:rFonts w:ascii="Times New Roman" w:hAnsi="Times New Roman" w:cs="Times New Roman"/>
+                            <w:sz w:val="18"/>
+                            <w:szCs w:val="18"/>
+                            <w:lang w:val="en-CA"/>
+                          </w:rPr>
+                          <w:t>violations</w:t>
+                        </w:r>
+                      </w:p>
+                      <w:p>
+                        <w:pPr>
+                          <w:pStyle w:val="Nessunaspaziatura"/>
+                          <w:rPr>
+                            <w:lang w:val="en-CA"/>
+                          </w:rPr>
+                        </w:pPr>
                       </w:p>
                       <w:p>
                         <w:pPr>
@@ -2723,68 +3313,11 @@
                     </w:txbxContent>
                   </v:textbox>
                 </v:shape>
-                <v:shape id="Casella di testo 5" o:spid="_x0000_s1032" type="#_x0000_t202" style="position:absolute;left:37655;top:13017;width:8763;height:5906;visibility:visible;mso-wrap-style:square;v-text-anchor:middle" o:gfxdata="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" filled="f" stroked="f">
-                  <v:textbox>
-                    <w:txbxContent>
-                      <w:p>
-                        <w:pPr>
-                          <w:pStyle w:val="Nessunaspaziatura"/>
-                          <w:jc w:val="center"/>
-                          <w:rPr>
-                            <w:rFonts w:ascii="Times New Roman" w:hAnsi="Times New Roman" w:cs="Times New Roman"/>
-                            <w:sz w:val="18"/>
-                            <w:szCs w:val="18"/>
-                          </w:rPr>
-                        </w:pPr>
-                        <w:r>
-                          <w:rPr>
-                            <w:rFonts w:ascii="Times New Roman" w:hAnsi="Times New Roman" w:cs="Times New Roman"/>
-                            <w:sz w:val="18"/>
-                            <w:szCs w:val="18"/>
-                          </w:rPr>
-                          <w:t>4</w:t>
-                        </w:r>
-                      </w:p>
-                      <w:p>
-                        <w:pPr>
-                          <w:pStyle w:val="Nessunaspaziatura"/>
-                          <w:jc w:val="center"/>
-                          <w:rPr>
-                            <w:rFonts w:ascii="Times New Roman" w:hAnsi="Times New Roman" w:cs="Times New Roman"/>
-                            <w:sz w:val="18"/>
-                            <w:szCs w:val="18"/>
-                          </w:rPr>
-                        </w:pPr>
-                        <w:r>
-                          <w:rPr>
-                            <w:rFonts w:ascii="Times New Roman" w:hAnsi="Times New Roman" w:cs="Times New Roman"/>
-                            <w:sz w:val="18"/>
-                            <w:szCs w:val="18"/>
-                          </w:rPr>
-                          <w:t>Extremely satisfied</w:t>
-                        </w:r>
-                      </w:p>
-                      <w:p>
-                        <w:pPr>
-                          <w:pStyle w:val="Nessunaspaziatura"/>
-                        </w:pPr>
-                      </w:p>
-                      <w:p/>
-                    </w:txbxContent>
-                  </v:textbox>
-                </v:shape>
               </v:group>
             </w:pict>
           </mc:Fallback>
         </mc:AlternateContent>
       </w:r>
-    </w:p>
-    <w:p>
-      <w:pPr>
-        <w:rPr>
-          <w:lang w:val="en-CA"/>
-        </w:rPr>
-      </w:pPr>
     </w:p>
     <w:sectPr>
       <w:pgSz w:w="11906" w:h="16838" w:code="9"/>
@@ -2797,7 +3330,7 @@
 </file>
 
 <file path=word/styles.xml><?xml version="1.0" encoding="utf-8"?>
-<w:styles xmlns:mc="http://schemas.openxmlformats.org/markup-compatibility/2006" xmlns:r="http://schemas.openxmlformats.org/officeDocument/2006/relationships" xmlns:w="http://schemas.openxmlformats.org/wordprocessingml/2006/main" xmlns:w14="http://schemas.microsoft.com/office/word/2010/wordml" xmlns:w15="http://schemas.microsoft.com/office/word/2012/wordml" xmlns:w16cex="http://schemas.microsoft.com/office/word/2018/wordml/cex" xmlns:w16cid="http://schemas.microsoft.com/office/word/2016/wordml/cid" xmlns:w16="http://schemas.microsoft.com/office/word/2018/wordml" xmlns:w16se="http://schemas.microsoft.com/office/word/2015/wordml/symex" mc:Ignorable="w14 w15 w16se w16cid w16 w16cex">
+<w:styles xmlns:mc="http://schemas.openxmlformats.org/markup-compatibility/2006" xmlns:r="http://schemas.openxmlformats.org/officeDocument/2006/relationships" xmlns:w="http://schemas.openxmlformats.org/wordprocessingml/2006/main" xmlns:w14="http://schemas.microsoft.com/office/word/2010/wordml" xmlns:w15="http://schemas.microsoft.com/office/word/2012/wordml" xmlns:w16cid="http://schemas.microsoft.com/office/word/2016/wordml/cid" xmlns:w16se="http://schemas.microsoft.com/office/word/2015/wordml/symex" mc:Ignorable="w14 w15 w16se w16cid">
   <w:docDefaults>
     <w:rPrDefault>
       <w:rPr>
@@ -4177,7 +4710,7 @@
 </file>
 
 <file path=customXml/itemProps1.xml><?xml version="1.0" encoding="utf-8"?>
-<ds:datastoreItem xmlns:ds="http://schemas.openxmlformats.org/officeDocument/2006/customXml" ds:itemID="{19325A2E-DA4B-451A-9035-8E175551D4D6}">
+<ds:datastoreItem xmlns:ds="http://schemas.openxmlformats.org/officeDocument/2006/customXml" ds:itemID="{4F74EDFD-FB7F-4553-B2EF-020B18B11C9B}">
   <ds:schemaRefs>
     <ds:schemaRef ds:uri="http://schemas.openxmlformats.org/officeDocument/2006/bibliography"/>
   </ds:schemaRefs>

</xml_diff>